<commit_message>
Updated the gateway manual
</commit_message>
<xml_diff>
--- a/docs/Svea Payment Gateway Manual.docx
+++ b/docs/Svea Payment Gateway Manual.docx
@@ -1,6 +1,6 @@
 
 <file path=word/document.xml><?xml version="1.0" encoding="utf-8"?>
-<w:document xmlns:wpc="http://schemas.microsoft.com/office/word/2010/wordprocessingCanvas" xmlns:cx="http://schemas.microsoft.com/office/drawing/2014/chartex" xmlns:cx1="http://schemas.microsoft.com/office/drawing/2015/9/8/chartex" xmlns:cx2="http://schemas.microsoft.com/office/drawing/2015/10/21/chartex" xmlns:cx3="http://schemas.microsoft.com/office/drawing/2016/5/9/chartex" xmlns:cx4="http://schemas.microsoft.com/office/drawing/2016/5/10/chartex" xmlns:cx5="http://schemas.microsoft.com/office/drawing/2016/5/11/chartex" xmlns:cx6="http://schemas.microsoft.com/office/drawing/2016/5/12/chartex" xmlns:cx7="http://schemas.microsoft.com/office/drawing/2016/5/13/chartex" xmlns:cx8="http://schemas.microsoft.com/office/drawing/2016/5/14/chartex" xmlns:mc="http://schemas.openxmlformats.org/markup-compatibility/2006" xmlns:aink="http://schemas.microsoft.com/office/drawing/2016/ink" xmlns:am3d="http://schemas.microsoft.com/office/drawing/2017/model3d" xmlns:o="urn:schemas-microsoft-com:office:office" xmlns:r="http://schemas.openxmlformats.org/officeDocument/2006/relationships" xmlns:m="http://schemas.openxmlformats.org/officeDocument/2006/math" xmlns:v="urn:schemas-microsoft-com:vml" xmlns:wp14="http://schemas.microsoft.com/office/word/2010/wordprocessingDrawing" xmlns:wp="http://schemas.openxmlformats.org/drawingml/2006/wordprocessingDrawing" xmlns:w10="urn:schemas-microsoft-com:office:word" xmlns:w="http://schemas.openxmlformats.org/wordprocessingml/2006/main" xmlns:w14="http://schemas.microsoft.com/office/word/2010/wordml" xmlns:w15="http://schemas.microsoft.com/office/word/2012/wordml" xmlns:w16cex="http://schemas.microsoft.com/office/word/2018/wordml/cex" xmlns:w16cid="http://schemas.microsoft.com/office/word/2016/wordml/cid" xmlns:w16="http://schemas.microsoft.com/office/word/2018/wordml" xmlns:w16se="http://schemas.microsoft.com/office/word/2015/wordml/symex" xmlns:wpg="http://schemas.microsoft.com/office/word/2010/wordprocessingGroup" xmlns:wpi="http://schemas.microsoft.com/office/word/2010/wordprocessingInk" xmlns:wne="http://schemas.microsoft.com/office/word/2006/wordml" xmlns:wps="http://schemas.microsoft.com/office/word/2010/wordprocessingShape" mc:Ignorable="w14 w15 w16se w16cid w16 w16cex wp14">
+<w:document xmlns:wpc="http://schemas.microsoft.com/office/word/2010/wordprocessingCanvas" xmlns:cx="http://schemas.microsoft.com/office/drawing/2014/chartex" xmlns:cx1="http://schemas.microsoft.com/office/drawing/2015/9/8/chartex" xmlns:cx2="http://schemas.microsoft.com/office/drawing/2015/10/21/chartex" xmlns:cx3="http://schemas.microsoft.com/office/drawing/2016/5/9/chartex" xmlns:cx4="http://schemas.microsoft.com/office/drawing/2016/5/10/chartex" xmlns:cx5="http://schemas.microsoft.com/office/drawing/2016/5/11/chartex" xmlns:cx6="http://schemas.microsoft.com/office/drawing/2016/5/12/chartex" xmlns:cx7="http://schemas.microsoft.com/office/drawing/2016/5/13/chartex" xmlns:cx8="http://schemas.microsoft.com/office/drawing/2016/5/14/chartex" xmlns:mc="http://schemas.openxmlformats.org/markup-compatibility/2006" xmlns:aink="http://schemas.microsoft.com/office/drawing/2016/ink" xmlns:am3d="http://schemas.microsoft.com/office/drawing/2017/model3d" xmlns:o="urn:schemas-microsoft-com:office:office" xmlns:r="http://schemas.openxmlformats.org/officeDocument/2006/relationships" xmlns:m="http://schemas.openxmlformats.org/officeDocument/2006/math" xmlns:v="urn:schemas-microsoft-com:vml" xmlns:wp14="http://schemas.microsoft.com/office/word/2010/wordprocessingDrawing" xmlns:wp="http://schemas.openxmlformats.org/drawingml/2006/wordprocessingDrawing" xmlns:w10="urn:schemas-microsoft-com:office:word" xmlns:w="http://schemas.openxmlformats.org/wordprocessingml/2006/main" xmlns:w14="http://schemas.microsoft.com/office/word/2010/wordml" xmlns:w15="http://schemas.microsoft.com/office/word/2012/wordml" xmlns:w16cex="http://schemas.microsoft.com/office/word/2018/wordml/cex" xmlns:w16cid="http://schemas.microsoft.com/office/word/2016/wordml/cid" xmlns:w16="http://schemas.microsoft.com/office/word/2018/wordml" xmlns:w16sdtdh="http://schemas.microsoft.com/office/word/2020/wordml/sdtdatahash" xmlns:w16se="http://schemas.microsoft.com/office/word/2015/wordml/symex" xmlns:wpg="http://schemas.microsoft.com/office/word/2010/wordprocessingGroup" xmlns:wpi="http://schemas.microsoft.com/office/word/2010/wordprocessingInk" xmlns:wne="http://schemas.microsoft.com/office/word/2006/wordml" xmlns:wps="http://schemas.microsoft.com/office/word/2010/wordprocessingShape" mc:Ignorable="w14 w15 w16se w16cid w16 w16cex w16sdtdh wp14">
   <w:body>
     <w:p>
       <w:pPr>
@@ -345,7 +345,7 @@
           <w:iCs/>
           <w:szCs w:val="22"/>
         </w:rPr>
-        <w:t>5</w:t>
+        <w:t>16</w:t>
       </w:r>
     </w:p>
     <w:p>
@@ -4286,6 +4286,115 @@
             <w:tcBorders>
               <w:top w:val="single" w:sz="4" w:space="0" w:color="auto"/>
               <w:left w:val="single" w:sz="2" w:space="0" w:color="000000"/>
+              <w:bottom w:val="single" w:sz="4" w:space="0" w:color="auto"/>
+            </w:tcBorders>
+            <w:tcMar>
+              <w:top w:w="55" w:type="dxa"/>
+              <w:left w:w="55" w:type="dxa"/>
+              <w:bottom w:w="55" w:type="dxa"/>
+              <w:right w:w="55" w:type="dxa"/>
+            </w:tcMar>
+          </w:tcPr>
+          <w:p>
+            <w:pPr>
+              <w:pStyle w:val="TableContents"/>
+              <w:jc w:val="center"/>
+            </w:pPr>
+            <w:r>
+              <w:t>14.1.2021</w:t>
+            </w:r>
+          </w:p>
+        </w:tc>
+        <w:tc>
+          <w:tcPr>
+            <w:tcW w:w="1084" w:type="dxa"/>
+            <w:tcBorders>
+              <w:top w:val="single" w:sz="4" w:space="0" w:color="auto"/>
+              <w:left w:val="single" w:sz="2" w:space="0" w:color="000000"/>
+              <w:bottom w:val="single" w:sz="4" w:space="0" w:color="auto"/>
+            </w:tcBorders>
+            <w:tcMar>
+              <w:top w:w="55" w:type="dxa"/>
+              <w:left w:w="55" w:type="dxa"/>
+              <w:bottom w:w="55" w:type="dxa"/>
+              <w:right w:w="55" w:type="dxa"/>
+            </w:tcMar>
+          </w:tcPr>
+          <w:p>
+            <w:pPr>
+              <w:pStyle w:val="TableContents"/>
+              <w:jc w:val="center"/>
+              <w:rPr>
+                <w:color w:val="000000"/>
+                <w:szCs w:val="22"/>
+              </w:rPr>
+            </w:pPr>
+            <w:r>
+              <w:rPr>
+                <w:color w:val="000000"/>
+                <w:szCs w:val="22"/>
+              </w:rPr>
+              <w:t>2.1.5</w:t>
+            </w:r>
+          </w:p>
+        </w:tc>
+        <w:tc>
+          <w:tcPr>
+            <w:tcW w:w="7305" w:type="dxa"/>
+            <w:tcBorders>
+              <w:top w:val="single" w:sz="4" w:space="0" w:color="auto"/>
+              <w:left w:val="single" w:sz="2" w:space="0" w:color="000000"/>
+              <w:bottom w:val="single" w:sz="4" w:space="0" w:color="auto"/>
+              <w:right w:val="single" w:sz="2" w:space="0" w:color="000000"/>
+            </w:tcBorders>
+            <w:tcMar>
+              <w:top w:w="55" w:type="dxa"/>
+              <w:left w:w="55" w:type="dxa"/>
+              <w:bottom w:w="55" w:type="dxa"/>
+              <w:right w:w="55" w:type="dxa"/>
+            </w:tcMar>
+          </w:tcPr>
+          <w:p>
+            <w:pPr>
+              <w:pStyle w:val="TableContents"/>
+              <w:rPr>
+                <w:color w:val="000000"/>
+                <w:szCs w:val="22"/>
+              </w:rPr>
+            </w:pPr>
+            <w:r>
+              <w:rPr>
+                <w:color w:val="000000"/>
+                <w:szCs w:val="22"/>
+              </w:rPr>
+              <w:t>Tested for: WordPress 5.3.3, WooCommerce 4.8.0</w:t>
+            </w:r>
+          </w:p>
+          <w:p>
+            <w:pPr>
+              <w:pStyle w:val="TableContents"/>
+              <w:rPr>
+                <w:color w:val="000000"/>
+                <w:szCs w:val="22"/>
+              </w:rPr>
+            </w:pPr>
+            <w:r>
+              <w:rPr>
+                <w:color w:val="000000"/>
+                <w:szCs w:val="22"/>
+              </w:rPr>
+              <w:t>New: Special functionality for Estonian payment methods</w:t>
+            </w:r>
+          </w:p>
+        </w:tc>
+      </w:tr>
+      <w:tr>
+        <w:tc>
+          <w:tcPr>
+            <w:tcW w:w="1586" w:type="dxa"/>
+            <w:tcBorders>
+              <w:top w:val="single" w:sz="4" w:space="0" w:color="auto"/>
+              <w:left w:val="single" w:sz="2" w:space="0" w:color="000000"/>
               <w:bottom w:val="single" w:sz="2" w:space="0" w:color="000000"/>
             </w:tcBorders>
             <w:tcMar>
@@ -4300,9 +4409,6 @@
               <w:pStyle w:val="TableContents"/>
               <w:jc w:val="center"/>
             </w:pPr>
-            <w:r>
-              <w:t>14.1.2021</w:t>
-            </w:r>
           </w:p>
         </w:tc>
         <w:tc>
@@ -4329,13 +4435,6 @@
                 <w:szCs w:val="22"/>
               </w:rPr>
             </w:pPr>
-            <w:r>
-              <w:rPr>
-                <w:color w:val="000000"/>
-                <w:szCs w:val="22"/>
-              </w:rPr>
-              <w:t>2.1.5</w:t>
-            </w:r>
           </w:p>
         </w:tc>
         <w:tc>
@@ -4367,15 +4466,17 @@
                 <w:color w:val="000000"/>
                 <w:szCs w:val="22"/>
               </w:rPr>
-              <w:t>Tested for: WordPress 5.3.3, WooCommerce 4.</w:t>
-            </w:r>
-            <w:r>
+              <w:t>Tested for: WordPress 5.9 and WooCommerce 6.1.1</w:t>
+            </w:r>
+          </w:p>
+          <w:p>
+            <w:pPr>
+              <w:pStyle w:val="TableContents"/>
               <w:rPr>
                 <w:color w:val="000000"/>
                 <w:szCs w:val="22"/>
               </w:rPr>
-              <w:t>8.0</w:t>
-            </w:r>
+            </w:pPr>
           </w:p>
           <w:p>
             <w:pPr>
@@ -4390,7 +4491,7 @@
                 <w:color w:val="000000"/>
                 <w:szCs w:val="22"/>
               </w:rPr>
-              <w:t>New: Special functionality for Estonian payment methods</w:t>
+              <w:t>Check readme.md for version information 2.1.6 and above</w:t>
             </w:r>
           </w:p>
         </w:tc>
@@ -4669,7 +4770,7 @@
               </w:numPr>
             </w:pPr>
             <w:r>
-              <w:t>3.8.x, 4.x</w:t>
+              <w:t>5.x, 6.x</w:t>
             </w:r>
           </w:p>
         </w:tc>
@@ -4725,7 +4826,7 @@
               </w:numPr>
             </w:pPr>
             <w:r>
-              <w:t>4.0, 5.x</w:t>
+              <w:t>5.x</w:t>
             </w:r>
           </w:p>
         </w:tc>
@@ -4772,18 +4873,6 @@
               <w:right w:w="55" w:type="dxa"/>
             </w:tcMar>
           </w:tcPr>
-          <w:p>
-            <w:pPr>
-              <w:pStyle w:val="TableContents"/>
-              <w:numPr>
-                <w:ilvl w:val="0"/>
-                <w:numId w:val="14"/>
-              </w:numPr>
-            </w:pPr>
-            <w:r>
-              <w:t>5.x (may work, not tested anymore)</w:t>
-            </w:r>
-          </w:p>
           <w:p>
             <w:pPr>
               <w:pStyle w:val="TableContents"/>
@@ -5266,15 +5355,7 @@
               <w:pStyle w:val="TableContents"/>
             </w:pPr>
             <w:r>
-              <w:t xml:space="preserve">Template files used by the module both in the </w:t>
-            </w:r>
-            <w:proofErr w:type="gramStart"/>
-            <w:r>
-              <w:t>back-end</w:t>
-            </w:r>
-            <w:proofErr w:type="gramEnd"/>
-            <w:r>
-              <w:t xml:space="preserve"> and front-end</w:t>
+              <w:t>Template files used by the module both in the back-end and front-end</w:t>
             </w:r>
           </w:p>
         </w:tc>
@@ -5442,6 +5523,9 @@
             <w:r>
               <w:t>Readme file</w:t>
             </w:r>
+            <w:r>
+              <w:t xml:space="preserve"> and Change Log</w:t>
+            </w:r>
           </w:p>
         </w:tc>
       </w:tr>
@@ -5670,6 +5754,9 @@
         <w:ind w:left="720"/>
       </w:pPr>
       <w:r>
+        <w:rPr>
+          <w:noProof/>
+        </w:rPr>
         <w:drawing>
           <wp:inline distT="0" distB="0" distL="0" distR="0" wp14:anchorId="0938F5A0" wp14:editId="3DECA794">
             <wp:extent cx="4505960" cy="2683755"/>
@@ -7183,6 +7270,14 @@
         <w:pStyle w:val="Textbody"/>
       </w:pPr>
       <w:r>
+        <w:t>If needed, you can reorder the payment methods on the Payment / Payment Methods WooCommerce admin page by using up and down icons.</w:t>
+      </w:r>
+    </w:p>
+    <w:p>
+      <w:pPr>
+        <w:pStyle w:val="Textbody"/>
+      </w:pPr>
+      <w:r>
         <w:rPr>
           <w:noProof/>
         </w:rPr>
@@ -7570,7 +7665,7 @@
 </file>
 
 <file path=word/endnotes.xml><?xml version="1.0" encoding="utf-8"?>
-<w:endnotes xmlns:wpc="http://schemas.microsoft.com/office/word/2010/wordprocessingCanvas" xmlns:cx="http://schemas.microsoft.com/office/drawing/2014/chartex" xmlns:cx1="http://schemas.microsoft.com/office/drawing/2015/9/8/chartex" xmlns:cx2="http://schemas.microsoft.com/office/drawing/2015/10/21/chartex" xmlns:cx3="http://schemas.microsoft.com/office/drawing/2016/5/9/chartex" xmlns:cx4="http://schemas.microsoft.com/office/drawing/2016/5/10/chartex" xmlns:cx5="http://schemas.microsoft.com/office/drawing/2016/5/11/chartex" xmlns:cx6="http://schemas.microsoft.com/office/drawing/2016/5/12/chartex" xmlns:cx7="http://schemas.microsoft.com/office/drawing/2016/5/13/chartex" xmlns:cx8="http://schemas.microsoft.com/office/drawing/2016/5/14/chartex" xmlns:mc="http://schemas.openxmlformats.org/markup-compatibility/2006" xmlns:aink="http://schemas.microsoft.com/office/drawing/2016/ink" xmlns:am3d="http://schemas.microsoft.com/office/drawing/2017/model3d" xmlns:o="urn:schemas-microsoft-com:office:office" xmlns:r="http://schemas.openxmlformats.org/officeDocument/2006/relationships" xmlns:m="http://schemas.openxmlformats.org/officeDocument/2006/math" xmlns:v="urn:schemas-microsoft-com:vml" xmlns:wp14="http://schemas.microsoft.com/office/word/2010/wordprocessingDrawing" xmlns:wp="http://schemas.openxmlformats.org/drawingml/2006/wordprocessingDrawing" xmlns:w10="urn:schemas-microsoft-com:office:word" xmlns:w="http://schemas.openxmlformats.org/wordprocessingml/2006/main" xmlns:w14="http://schemas.microsoft.com/office/word/2010/wordml" xmlns:w15="http://schemas.microsoft.com/office/word/2012/wordml" xmlns:w16cex="http://schemas.microsoft.com/office/word/2018/wordml/cex" xmlns:w16cid="http://schemas.microsoft.com/office/word/2016/wordml/cid" xmlns:w16="http://schemas.microsoft.com/office/word/2018/wordml" xmlns:w16se="http://schemas.microsoft.com/office/word/2015/wordml/symex" xmlns:wpg="http://schemas.microsoft.com/office/word/2010/wordprocessingGroup" xmlns:wpi="http://schemas.microsoft.com/office/word/2010/wordprocessingInk" xmlns:wne="http://schemas.microsoft.com/office/word/2006/wordml" xmlns:wps="http://schemas.microsoft.com/office/word/2010/wordprocessingShape" mc:Ignorable="w14 w15 w16se w16cid w16 w16cex wp14">
+<w:endnotes xmlns:wpc="http://schemas.microsoft.com/office/word/2010/wordprocessingCanvas" xmlns:cx="http://schemas.microsoft.com/office/drawing/2014/chartex" xmlns:cx1="http://schemas.microsoft.com/office/drawing/2015/9/8/chartex" xmlns:cx2="http://schemas.microsoft.com/office/drawing/2015/10/21/chartex" xmlns:cx3="http://schemas.microsoft.com/office/drawing/2016/5/9/chartex" xmlns:cx4="http://schemas.microsoft.com/office/drawing/2016/5/10/chartex" xmlns:cx5="http://schemas.microsoft.com/office/drawing/2016/5/11/chartex" xmlns:cx6="http://schemas.microsoft.com/office/drawing/2016/5/12/chartex" xmlns:cx7="http://schemas.microsoft.com/office/drawing/2016/5/13/chartex" xmlns:cx8="http://schemas.microsoft.com/office/drawing/2016/5/14/chartex" xmlns:mc="http://schemas.openxmlformats.org/markup-compatibility/2006" xmlns:aink="http://schemas.microsoft.com/office/drawing/2016/ink" xmlns:am3d="http://schemas.microsoft.com/office/drawing/2017/model3d" xmlns:o="urn:schemas-microsoft-com:office:office" xmlns:r="http://schemas.openxmlformats.org/officeDocument/2006/relationships" xmlns:m="http://schemas.openxmlformats.org/officeDocument/2006/math" xmlns:v="urn:schemas-microsoft-com:vml" xmlns:wp14="http://schemas.microsoft.com/office/word/2010/wordprocessingDrawing" xmlns:wp="http://schemas.openxmlformats.org/drawingml/2006/wordprocessingDrawing" xmlns:w10="urn:schemas-microsoft-com:office:word" xmlns:w="http://schemas.openxmlformats.org/wordprocessingml/2006/main" xmlns:w14="http://schemas.microsoft.com/office/word/2010/wordml" xmlns:w15="http://schemas.microsoft.com/office/word/2012/wordml" xmlns:w16cex="http://schemas.microsoft.com/office/word/2018/wordml/cex" xmlns:w16cid="http://schemas.microsoft.com/office/word/2016/wordml/cid" xmlns:w16="http://schemas.microsoft.com/office/word/2018/wordml" xmlns:w16sdtdh="http://schemas.microsoft.com/office/word/2020/wordml/sdtdatahash" xmlns:w16se="http://schemas.microsoft.com/office/word/2015/wordml/symex" xmlns:wpg="http://schemas.microsoft.com/office/word/2010/wordprocessingGroup" xmlns:wpi="http://schemas.microsoft.com/office/word/2010/wordprocessingInk" xmlns:wne="http://schemas.microsoft.com/office/word/2006/wordml" xmlns:wps="http://schemas.microsoft.com/office/word/2010/wordprocessingShape" mc:Ignorable="w14 w15 w16se w16cid w16 w16cex w16sdtdh wp14">
   <w:endnote w:type="separator" w:id="-1">
     <w:p>
       <w:r>
@@ -7589,7 +7684,7 @@
 </file>
 
 <file path=word/footer1.xml><?xml version="1.0" encoding="utf-8"?>
-<w:ftr xmlns:wpc="http://schemas.microsoft.com/office/word/2010/wordprocessingCanvas" xmlns:cx="http://schemas.microsoft.com/office/drawing/2014/chartex" xmlns:cx1="http://schemas.microsoft.com/office/drawing/2015/9/8/chartex" xmlns:cx2="http://schemas.microsoft.com/office/drawing/2015/10/21/chartex" xmlns:cx3="http://schemas.microsoft.com/office/drawing/2016/5/9/chartex" xmlns:cx4="http://schemas.microsoft.com/office/drawing/2016/5/10/chartex" xmlns:cx5="http://schemas.microsoft.com/office/drawing/2016/5/11/chartex" xmlns:cx6="http://schemas.microsoft.com/office/drawing/2016/5/12/chartex" xmlns:cx7="http://schemas.microsoft.com/office/drawing/2016/5/13/chartex" xmlns:cx8="http://schemas.microsoft.com/office/drawing/2016/5/14/chartex" xmlns:mc="http://schemas.openxmlformats.org/markup-compatibility/2006" xmlns:aink="http://schemas.microsoft.com/office/drawing/2016/ink" xmlns:am3d="http://schemas.microsoft.com/office/drawing/2017/model3d" xmlns:o="urn:schemas-microsoft-com:office:office" xmlns:r="http://schemas.openxmlformats.org/officeDocument/2006/relationships" xmlns:m="http://schemas.openxmlformats.org/officeDocument/2006/math" xmlns:v="urn:schemas-microsoft-com:vml" xmlns:wp14="http://schemas.microsoft.com/office/word/2010/wordprocessingDrawing" xmlns:wp="http://schemas.openxmlformats.org/drawingml/2006/wordprocessingDrawing" xmlns:w10="urn:schemas-microsoft-com:office:word" xmlns:w="http://schemas.openxmlformats.org/wordprocessingml/2006/main" xmlns:w14="http://schemas.microsoft.com/office/word/2010/wordml" xmlns:w15="http://schemas.microsoft.com/office/word/2012/wordml" xmlns:w16cex="http://schemas.microsoft.com/office/word/2018/wordml/cex" xmlns:w16cid="http://schemas.microsoft.com/office/word/2016/wordml/cid" xmlns:w16="http://schemas.microsoft.com/office/word/2018/wordml" xmlns:w16se="http://schemas.microsoft.com/office/word/2015/wordml/symex" xmlns:wpg="http://schemas.microsoft.com/office/word/2010/wordprocessingGroup" xmlns:wpi="http://schemas.microsoft.com/office/word/2010/wordprocessingInk" xmlns:wne="http://schemas.microsoft.com/office/word/2006/wordml" xmlns:wps="http://schemas.microsoft.com/office/word/2010/wordprocessingShape" mc:Ignorable="w14 w15 w16se w16cid w16 w16cex wp14">
+<w:ftr xmlns:wpc="http://schemas.microsoft.com/office/word/2010/wordprocessingCanvas" xmlns:cx="http://schemas.microsoft.com/office/drawing/2014/chartex" xmlns:cx1="http://schemas.microsoft.com/office/drawing/2015/9/8/chartex" xmlns:cx2="http://schemas.microsoft.com/office/drawing/2015/10/21/chartex" xmlns:cx3="http://schemas.microsoft.com/office/drawing/2016/5/9/chartex" xmlns:cx4="http://schemas.microsoft.com/office/drawing/2016/5/10/chartex" xmlns:cx5="http://schemas.microsoft.com/office/drawing/2016/5/11/chartex" xmlns:cx6="http://schemas.microsoft.com/office/drawing/2016/5/12/chartex" xmlns:cx7="http://schemas.microsoft.com/office/drawing/2016/5/13/chartex" xmlns:cx8="http://schemas.microsoft.com/office/drawing/2016/5/14/chartex" xmlns:mc="http://schemas.openxmlformats.org/markup-compatibility/2006" xmlns:aink="http://schemas.microsoft.com/office/drawing/2016/ink" xmlns:am3d="http://schemas.microsoft.com/office/drawing/2017/model3d" xmlns:o="urn:schemas-microsoft-com:office:office" xmlns:r="http://schemas.openxmlformats.org/officeDocument/2006/relationships" xmlns:m="http://schemas.openxmlformats.org/officeDocument/2006/math" xmlns:v="urn:schemas-microsoft-com:vml" xmlns:wp14="http://schemas.microsoft.com/office/word/2010/wordprocessingDrawing" xmlns:wp="http://schemas.openxmlformats.org/drawingml/2006/wordprocessingDrawing" xmlns:w10="urn:schemas-microsoft-com:office:word" xmlns:w="http://schemas.openxmlformats.org/wordprocessingml/2006/main" xmlns:w14="http://schemas.microsoft.com/office/word/2010/wordml" xmlns:w15="http://schemas.microsoft.com/office/word/2012/wordml" xmlns:w16cex="http://schemas.microsoft.com/office/word/2018/wordml/cex" xmlns:w16cid="http://schemas.microsoft.com/office/word/2016/wordml/cid" xmlns:w16="http://schemas.microsoft.com/office/word/2018/wordml" xmlns:w16sdtdh="http://schemas.microsoft.com/office/word/2020/wordml/sdtdatahash" xmlns:w16se="http://schemas.microsoft.com/office/word/2015/wordml/symex" xmlns:wpg="http://schemas.microsoft.com/office/word/2010/wordprocessingGroup" xmlns:wpi="http://schemas.microsoft.com/office/word/2010/wordprocessingInk" xmlns:wne="http://schemas.microsoft.com/office/word/2006/wordml" xmlns:wps="http://schemas.microsoft.com/office/word/2010/wordprocessingShape" mc:Ignorable="w14 w15 w16se w16cid w16 w16cex w16sdtdh wp14">
   <w:tbl>
     <w:tblPr>
       <w:tblStyle w:val="TableGrid"/>
@@ -7761,7 +7856,6 @@
             </w:rPr>
             <w:t xml:space="preserve"> </w:t>
           </w:r>
-          <w:proofErr w:type="gramStart"/>
           <w:r>
             <w:rPr>
               <w:rFonts w:ascii="Arial" w:hAnsi="Arial" w:cs="Arial"/>
@@ -7772,7 +7866,6 @@
             </w:rPr>
             <w:t>2121703-0</w:t>
           </w:r>
-          <w:proofErr w:type="gramEnd"/>
         </w:p>
         <w:p>
           <w:pPr>
@@ -7913,7 +8006,7 @@
 </file>
 
 <file path=word/footnotes.xml><?xml version="1.0" encoding="utf-8"?>
-<w:footnotes xmlns:wpc="http://schemas.microsoft.com/office/word/2010/wordprocessingCanvas" xmlns:cx="http://schemas.microsoft.com/office/drawing/2014/chartex" xmlns:cx1="http://schemas.microsoft.com/office/drawing/2015/9/8/chartex" xmlns:cx2="http://schemas.microsoft.com/office/drawing/2015/10/21/chartex" xmlns:cx3="http://schemas.microsoft.com/office/drawing/2016/5/9/chartex" xmlns:cx4="http://schemas.microsoft.com/office/drawing/2016/5/10/chartex" xmlns:cx5="http://schemas.microsoft.com/office/drawing/2016/5/11/chartex" xmlns:cx6="http://schemas.microsoft.com/office/drawing/2016/5/12/chartex" xmlns:cx7="http://schemas.microsoft.com/office/drawing/2016/5/13/chartex" xmlns:cx8="http://schemas.microsoft.com/office/drawing/2016/5/14/chartex" xmlns:mc="http://schemas.openxmlformats.org/markup-compatibility/2006" xmlns:aink="http://schemas.microsoft.com/office/drawing/2016/ink" xmlns:am3d="http://schemas.microsoft.com/office/drawing/2017/model3d" xmlns:o="urn:schemas-microsoft-com:office:office" xmlns:r="http://schemas.openxmlformats.org/officeDocument/2006/relationships" xmlns:m="http://schemas.openxmlformats.org/officeDocument/2006/math" xmlns:v="urn:schemas-microsoft-com:vml" xmlns:wp14="http://schemas.microsoft.com/office/word/2010/wordprocessingDrawing" xmlns:wp="http://schemas.openxmlformats.org/drawingml/2006/wordprocessingDrawing" xmlns:w10="urn:schemas-microsoft-com:office:word" xmlns:w="http://schemas.openxmlformats.org/wordprocessingml/2006/main" xmlns:w14="http://schemas.microsoft.com/office/word/2010/wordml" xmlns:w15="http://schemas.microsoft.com/office/word/2012/wordml" xmlns:w16cex="http://schemas.microsoft.com/office/word/2018/wordml/cex" xmlns:w16cid="http://schemas.microsoft.com/office/word/2016/wordml/cid" xmlns:w16="http://schemas.microsoft.com/office/word/2018/wordml" xmlns:w16se="http://schemas.microsoft.com/office/word/2015/wordml/symex" xmlns:wpg="http://schemas.microsoft.com/office/word/2010/wordprocessingGroup" xmlns:wpi="http://schemas.microsoft.com/office/word/2010/wordprocessingInk" xmlns:wne="http://schemas.microsoft.com/office/word/2006/wordml" xmlns:wps="http://schemas.microsoft.com/office/word/2010/wordprocessingShape" mc:Ignorable="w14 w15 w16se w16cid w16 w16cex wp14">
+<w:footnotes xmlns:wpc="http://schemas.microsoft.com/office/word/2010/wordprocessingCanvas" xmlns:cx="http://schemas.microsoft.com/office/drawing/2014/chartex" xmlns:cx1="http://schemas.microsoft.com/office/drawing/2015/9/8/chartex" xmlns:cx2="http://schemas.microsoft.com/office/drawing/2015/10/21/chartex" xmlns:cx3="http://schemas.microsoft.com/office/drawing/2016/5/9/chartex" xmlns:cx4="http://schemas.microsoft.com/office/drawing/2016/5/10/chartex" xmlns:cx5="http://schemas.microsoft.com/office/drawing/2016/5/11/chartex" xmlns:cx6="http://schemas.microsoft.com/office/drawing/2016/5/12/chartex" xmlns:cx7="http://schemas.microsoft.com/office/drawing/2016/5/13/chartex" xmlns:cx8="http://schemas.microsoft.com/office/drawing/2016/5/14/chartex" xmlns:mc="http://schemas.openxmlformats.org/markup-compatibility/2006" xmlns:aink="http://schemas.microsoft.com/office/drawing/2016/ink" xmlns:am3d="http://schemas.microsoft.com/office/drawing/2017/model3d" xmlns:o="urn:schemas-microsoft-com:office:office" xmlns:r="http://schemas.openxmlformats.org/officeDocument/2006/relationships" xmlns:m="http://schemas.openxmlformats.org/officeDocument/2006/math" xmlns:v="urn:schemas-microsoft-com:vml" xmlns:wp14="http://schemas.microsoft.com/office/word/2010/wordprocessingDrawing" xmlns:wp="http://schemas.openxmlformats.org/drawingml/2006/wordprocessingDrawing" xmlns:w10="urn:schemas-microsoft-com:office:word" xmlns:w="http://schemas.openxmlformats.org/wordprocessingml/2006/main" xmlns:w14="http://schemas.microsoft.com/office/word/2010/wordml" xmlns:w15="http://schemas.microsoft.com/office/word/2012/wordml" xmlns:w16cex="http://schemas.microsoft.com/office/word/2018/wordml/cex" xmlns:w16cid="http://schemas.microsoft.com/office/word/2016/wordml/cid" xmlns:w16="http://schemas.microsoft.com/office/word/2018/wordml" xmlns:w16sdtdh="http://schemas.microsoft.com/office/word/2020/wordml/sdtdatahash" xmlns:w16se="http://schemas.microsoft.com/office/word/2015/wordml/symex" xmlns:wpg="http://schemas.microsoft.com/office/word/2010/wordprocessingGroup" xmlns:wpi="http://schemas.microsoft.com/office/word/2010/wordprocessingInk" xmlns:wne="http://schemas.microsoft.com/office/word/2006/wordml" xmlns:wps="http://schemas.microsoft.com/office/word/2010/wordprocessingShape" mc:Ignorable="w14 w15 w16se w16cid w16 w16cex w16sdtdh wp14">
   <w:footnote w:type="separator" w:id="-1">
     <w:p>
       <w:r>
@@ -7932,7 +8025,7 @@
 </file>
 
 <file path=word/header1.xml><?xml version="1.0" encoding="utf-8"?>
-<w:hdr xmlns:wpc="http://schemas.microsoft.com/office/word/2010/wordprocessingCanvas" xmlns:cx="http://schemas.microsoft.com/office/drawing/2014/chartex" xmlns:cx1="http://schemas.microsoft.com/office/drawing/2015/9/8/chartex" xmlns:cx2="http://schemas.microsoft.com/office/drawing/2015/10/21/chartex" xmlns:cx3="http://schemas.microsoft.com/office/drawing/2016/5/9/chartex" xmlns:cx4="http://schemas.microsoft.com/office/drawing/2016/5/10/chartex" xmlns:cx5="http://schemas.microsoft.com/office/drawing/2016/5/11/chartex" xmlns:cx6="http://schemas.microsoft.com/office/drawing/2016/5/12/chartex" xmlns:cx7="http://schemas.microsoft.com/office/drawing/2016/5/13/chartex" xmlns:cx8="http://schemas.microsoft.com/office/drawing/2016/5/14/chartex" xmlns:mc="http://schemas.openxmlformats.org/markup-compatibility/2006" xmlns:aink="http://schemas.microsoft.com/office/drawing/2016/ink" xmlns:am3d="http://schemas.microsoft.com/office/drawing/2017/model3d" xmlns:o="urn:schemas-microsoft-com:office:office" xmlns:r="http://schemas.openxmlformats.org/officeDocument/2006/relationships" xmlns:m="http://schemas.openxmlformats.org/officeDocument/2006/math" xmlns:v="urn:schemas-microsoft-com:vml" xmlns:wp14="http://schemas.microsoft.com/office/word/2010/wordprocessingDrawing" xmlns:wp="http://schemas.openxmlformats.org/drawingml/2006/wordprocessingDrawing" xmlns:w10="urn:schemas-microsoft-com:office:word" xmlns:w="http://schemas.openxmlformats.org/wordprocessingml/2006/main" xmlns:w14="http://schemas.microsoft.com/office/word/2010/wordml" xmlns:w15="http://schemas.microsoft.com/office/word/2012/wordml" xmlns:w16cex="http://schemas.microsoft.com/office/word/2018/wordml/cex" xmlns:w16cid="http://schemas.microsoft.com/office/word/2016/wordml/cid" xmlns:w16="http://schemas.microsoft.com/office/word/2018/wordml" xmlns:w16se="http://schemas.microsoft.com/office/word/2015/wordml/symex" xmlns:wpg="http://schemas.microsoft.com/office/word/2010/wordprocessingGroup" xmlns:wpi="http://schemas.microsoft.com/office/word/2010/wordprocessingInk" xmlns:wne="http://schemas.microsoft.com/office/word/2006/wordml" xmlns:wps="http://schemas.microsoft.com/office/word/2010/wordprocessingShape" mc:Ignorable="w14 w15 w16se w16cid w16 w16cex wp14">
+<w:hdr xmlns:wpc="http://schemas.microsoft.com/office/word/2010/wordprocessingCanvas" xmlns:cx="http://schemas.microsoft.com/office/drawing/2014/chartex" xmlns:cx1="http://schemas.microsoft.com/office/drawing/2015/9/8/chartex" xmlns:cx2="http://schemas.microsoft.com/office/drawing/2015/10/21/chartex" xmlns:cx3="http://schemas.microsoft.com/office/drawing/2016/5/9/chartex" xmlns:cx4="http://schemas.microsoft.com/office/drawing/2016/5/10/chartex" xmlns:cx5="http://schemas.microsoft.com/office/drawing/2016/5/11/chartex" xmlns:cx6="http://schemas.microsoft.com/office/drawing/2016/5/12/chartex" xmlns:cx7="http://schemas.microsoft.com/office/drawing/2016/5/13/chartex" xmlns:cx8="http://schemas.microsoft.com/office/drawing/2016/5/14/chartex" xmlns:mc="http://schemas.openxmlformats.org/markup-compatibility/2006" xmlns:aink="http://schemas.microsoft.com/office/drawing/2016/ink" xmlns:am3d="http://schemas.microsoft.com/office/drawing/2017/model3d" xmlns:o="urn:schemas-microsoft-com:office:office" xmlns:r="http://schemas.openxmlformats.org/officeDocument/2006/relationships" xmlns:m="http://schemas.openxmlformats.org/officeDocument/2006/math" xmlns:v="urn:schemas-microsoft-com:vml" xmlns:wp14="http://schemas.microsoft.com/office/word/2010/wordprocessingDrawing" xmlns:wp="http://schemas.openxmlformats.org/drawingml/2006/wordprocessingDrawing" xmlns:w10="urn:schemas-microsoft-com:office:word" xmlns:w="http://schemas.openxmlformats.org/wordprocessingml/2006/main" xmlns:w14="http://schemas.microsoft.com/office/word/2010/wordml" xmlns:w15="http://schemas.microsoft.com/office/word/2012/wordml" xmlns:w16cex="http://schemas.microsoft.com/office/word/2018/wordml/cex" xmlns:w16cid="http://schemas.microsoft.com/office/word/2016/wordml/cid" xmlns:w16="http://schemas.microsoft.com/office/word/2018/wordml" xmlns:w16sdtdh="http://schemas.microsoft.com/office/word/2020/wordml/sdtdatahash" xmlns:w16se="http://schemas.microsoft.com/office/word/2015/wordml/symex" xmlns:wpg="http://schemas.microsoft.com/office/word/2010/wordprocessingGroup" xmlns:wpi="http://schemas.microsoft.com/office/word/2010/wordprocessingInk" xmlns:wne="http://schemas.microsoft.com/office/word/2006/wordml" xmlns:wps="http://schemas.microsoft.com/office/word/2010/wordprocessingShape" mc:Ignorable="w14 w15 w16se w16cid w16 w16cex w16sdtdh wp14">
   <w:p>
     <w:pPr>
       <w:pStyle w:val="Header"/>
@@ -8059,7 +8152,7 @@
         <w:sz w:val="20"/>
         <w:szCs w:val="20"/>
       </w:rPr>
-      <w:t>14</w:t>
+      <w:t>25</w:t>
     </w:r>
     <w:r>
       <w:rPr>
@@ -8067,7 +8160,23 @@
         <w:sz w:val="20"/>
         <w:szCs w:val="20"/>
       </w:rPr>
-      <w:t>.1.20</w:t>
+      <w:t>.</w:t>
+    </w:r>
+    <w:r>
+      <w:rPr>
+        <w:rFonts w:ascii="Arial" w:hAnsi="Arial" w:cs="Arial"/>
+        <w:sz w:val="20"/>
+        <w:szCs w:val="20"/>
+      </w:rPr>
+      <w:t>1</w:t>
+    </w:r>
+    <w:r>
+      <w:rPr>
+        <w:rFonts w:ascii="Arial" w:hAnsi="Arial" w:cs="Arial"/>
+        <w:sz w:val="20"/>
+        <w:szCs w:val="20"/>
+      </w:rPr>
+      <w:t>.20</w:t>
     </w:r>
     <w:r>
       <w:rPr>
@@ -8083,14 +8192,14 @@
         <w:sz w:val="20"/>
         <w:szCs w:val="20"/>
       </w:rPr>
-      <w:t>1</w:t>
+      <w:t>2</w:t>
     </w:r>
   </w:p>
 </w:hdr>
 </file>
 
 <file path=word/numbering.xml><?xml version="1.0" encoding="utf-8"?>
-<w:numbering xmlns:wpc="http://schemas.microsoft.com/office/word/2010/wordprocessingCanvas" xmlns:cx="http://schemas.microsoft.com/office/drawing/2014/chartex" xmlns:cx1="http://schemas.microsoft.com/office/drawing/2015/9/8/chartex" xmlns:cx2="http://schemas.microsoft.com/office/drawing/2015/10/21/chartex" xmlns:cx3="http://schemas.microsoft.com/office/drawing/2016/5/9/chartex" xmlns:cx4="http://schemas.microsoft.com/office/drawing/2016/5/10/chartex" xmlns:cx5="http://schemas.microsoft.com/office/drawing/2016/5/11/chartex" xmlns:cx6="http://schemas.microsoft.com/office/drawing/2016/5/12/chartex" xmlns:cx7="http://schemas.microsoft.com/office/drawing/2016/5/13/chartex" xmlns:cx8="http://schemas.microsoft.com/office/drawing/2016/5/14/chartex" xmlns:mc="http://schemas.openxmlformats.org/markup-compatibility/2006" xmlns:aink="http://schemas.microsoft.com/office/drawing/2016/ink" xmlns:am3d="http://schemas.microsoft.com/office/drawing/2017/model3d" xmlns:o="urn:schemas-microsoft-com:office:office" xmlns:r="http://schemas.openxmlformats.org/officeDocument/2006/relationships" xmlns:m="http://schemas.openxmlformats.org/officeDocument/2006/math" xmlns:v="urn:schemas-microsoft-com:vml" xmlns:wp14="http://schemas.microsoft.com/office/word/2010/wordprocessingDrawing" xmlns:wp="http://schemas.openxmlformats.org/drawingml/2006/wordprocessingDrawing" xmlns:w10="urn:schemas-microsoft-com:office:word" xmlns:w="http://schemas.openxmlformats.org/wordprocessingml/2006/main" xmlns:w14="http://schemas.microsoft.com/office/word/2010/wordml" xmlns:w15="http://schemas.microsoft.com/office/word/2012/wordml" xmlns:w16cex="http://schemas.microsoft.com/office/word/2018/wordml/cex" xmlns:w16cid="http://schemas.microsoft.com/office/word/2016/wordml/cid" xmlns:w16="http://schemas.microsoft.com/office/word/2018/wordml" xmlns:w16se="http://schemas.microsoft.com/office/word/2015/wordml/symex" xmlns:wpg="http://schemas.microsoft.com/office/word/2010/wordprocessingGroup" xmlns:wpi="http://schemas.microsoft.com/office/word/2010/wordprocessingInk" xmlns:wne="http://schemas.microsoft.com/office/word/2006/wordml" xmlns:wps="http://schemas.microsoft.com/office/word/2010/wordprocessingShape" mc:Ignorable="w14 w15 w16se w16cid w16 w16cex wp14">
+<w:numbering xmlns:wpc="http://schemas.microsoft.com/office/word/2010/wordprocessingCanvas" xmlns:cx="http://schemas.microsoft.com/office/drawing/2014/chartex" xmlns:cx1="http://schemas.microsoft.com/office/drawing/2015/9/8/chartex" xmlns:cx2="http://schemas.microsoft.com/office/drawing/2015/10/21/chartex" xmlns:cx3="http://schemas.microsoft.com/office/drawing/2016/5/9/chartex" xmlns:cx4="http://schemas.microsoft.com/office/drawing/2016/5/10/chartex" xmlns:cx5="http://schemas.microsoft.com/office/drawing/2016/5/11/chartex" xmlns:cx6="http://schemas.microsoft.com/office/drawing/2016/5/12/chartex" xmlns:cx7="http://schemas.microsoft.com/office/drawing/2016/5/13/chartex" xmlns:cx8="http://schemas.microsoft.com/office/drawing/2016/5/14/chartex" xmlns:mc="http://schemas.openxmlformats.org/markup-compatibility/2006" xmlns:aink="http://schemas.microsoft.com/office/drawing/2016/ink" xmlns:am3d="http://schemas.microsoft.com/office/drawing/2017/model3d" xmlns:o="urn:schemas-microsoft-com:office:office" xmlns:r="http://schemas.openxmlformats.org/officeDocument/2006/relationships" xmlns:m="http://schemas.openxmlformats.org/officeDocument/2006/math" xmlns:v="urn:schemas-microsoft-com:vml" xmlns:wp14="http://schemas.microsoft.com/office/word/2010/wordprocessingDrawing" xmlns:wp="http://schemas.openxmlformats.org/drawingml/2006/wordprocessingDrawing" xmlns:w10="urn:schemas-microsoft-com:office:word" xmlns:w="http://schemas.openxmlformats.org/wordprocessingml/2006/main" xmlns:w14="http://schemas.microsoft.com/office/word/2010/wordml" xmlns:w15="http://schemas.microsoft.com/office/word/2012/wordml" xmlns:w16cex="http://schemas.microsoft.com/office/word/2018/wordml/cex" xmlns:w16cid="http://schemas.microsoft.com/office/word/2016/wordml/cid" xmlns:w16="http://schemas.microsoft.com/office/word/2018/wordml" xmlns:w16sdtdh="http://schemas.microsoft.com/office/word/2020/wordml/sdtdatahash" xmlns:w16se="http://schemas.microsoft.com/office/word/2015/wordml/symex" xmlns:wpg="http://schemas.microsoft.com/office/word/2010/wordprocessingGroup" xmlns:wpi="http://schemas.microsoft.com/office/word/2010/wordprocessingInk" xmlns:wne="http://schemas.microsoft.com/office/word/2006/wordml" xmlns:wps="http://schemas.microsoft.com/office/word/2010/wordprocessingShape" mc:Ignorable="w14 w15 w16se w16cid w16 w16cex w16sdtdh wp14">
   <w:abstractNum w:abstractNumId="0" w15:restartNumberingAfterBreak="0">
     <w:nsid w:val="0C794220"/>
     <w:multiLevelType w:val="multilevel"/>
@@ -9365,7 +9474,7 @@
 </file>
 
 <file path=word/styles.xml><?xml version="1.0" encoding="utf-8"?>
-<w:styles xmlns:mc="http://schemas.openxmlformats.org/markup-compatibility/2006" xmlns:r="http://schemas.openxmlformats.org/officeDocument/2006/relationships" xmlns:w="http://schemas.openxmlformats.org/wordprocessingml/2006/main" xmlns:w14="http://schemas.microsoft.com/office/word/2010/wordml" xmlns:w15="http://schemas.microsoft.com/office/word/2012/wordml" xmlns:w16cex="http://schemas.microsoft.com/office/word/2018/wordml/cex" xmlns:w16cid="http://schemas.microsoft.com/office/word/2016/wordml/cid" xmlns:w16="http://schemas.microsoft.com/office/word/2018/wordml" xmlns:w16se="http://schemas.microsoft.com/office/word/2015/wordml/symex" mc:Ignorable="w14 w15 w16se w16cid w16 w16cex">
+<w:styles xmlns:mc="http://schemas.openxmlformats.org/markup-compatibility/2006" xmlns:r="http://schemas.openxmlformats.org/officeDocument/2006/relationships" xmlns:w="http://schemas.openxmlformats.org/wordprocessingml/2006/main" xmlns:w14="http://schemas.microsoft.com/office/word/2010/wordml" xmlns:w15="http://schemas.microsoft.com/office/word/2012/wordml" xmlns:w16cex="http://schemas.microsoft.com/office/word/2018/wordml/cex" xmlns:w16cid="http://schemas.microsoft.com/office/word/2016/wordml/cid" xmlns:w16="http://schemas.microsoft.com/office/word/2018/wordml" xmlns:w16sdtdh="http://schemas.microsoft.com/office/word/2020/wordml/sdtdatahash" xmlns:w16se="http://schemas.microsoft.com/office/word/2015/wordml/symex" mc:Ignorable="w14 w15 w16se w16cid w16 w16cex w16sdtdh">
   <w:docDefaults>
     <w:rPrDefault>
       <w:rPr>

</xml_diff>

<commit_message>
Payment methods reorganise (#31)
* Moved Pivo and Siirto to card payments
</commit_message>
<xml_diff>
--- a/docs/Svea Payment Gateway Manual.docx
+++ b/docs/Svea Payment Gateway Manual.docx
@@ -1,6 +1,6 @@
 
 <file path=word/document.xml><?xml version="1.0" encoding="utf-8"?>
-<w:document xmlns:wpc="http://schemas.microsoft.com/office/word/2010/wordprocessingCanvas" xmlns:cx="http://schemas.microsoft.com/office/drawing/2014/chartex" xmlns:cx1="http://schemas.microsoft.com/office/drawing/2015/9/8/chartex" xmlns:cx2="http://schemas.microsoft.com/office/drawing/2015/10/21/chartex" xmlns:cx3="http://schemas.microsoft.com/office/drawing/2016/5/9/chartex" xmlns:cx4="http://schemas.microsoft.com/office/drawing/2016/5/10/chartex" xmlns:cx5="http://schemas.microsoft.com/office/drawing/2016/5/11/chartex" xmlns:cx6="http://schemas.microsoft.com/office/drawing/2016/5/12/chartex" xmlns:cx7="http://schemas.microsoft.com/office/drawing/2016/5/13/chartex" xmlns:cx8="http://schemas.microsoft.com/office/drawing/2016/5/14/chartex" xmlns:mc="http://schemas.openxmlformats.org/markup-compatibility/2006" xmlns:aink="http://schemas.microsoft.com/office/drawing/2016/ink" xmlns:am3d="http://schemas.microsoft.com/office/drawing/2017/model3d" xmlns:o="urn:schemas-microsoft-com:office:office" xmlns:r="http://schemas.openxmlformats.org/officeDocument/2006/relationships" xmlns:m="http://schemas.openxmlformats.org/officeDocument/2006/math" xmlns:v="urn:schemas-microsoft-com:vml" xmlns:wp14="http://schemas.microsoft.com/office/word/2010/wordprocessingDrawing" xmlns:wp="http://schemas.openxmlformats.org/drawingml/2006/wordprocessingDrawing" xmlns:w10="urn:schemas-microsoft-com:office:word" xmlns:w="http://schemas.openxmlformats.org/wordprocessingml/2006/main" xmlns:w14="http://schemas.microsoft.com/office/word/2010/wordml" xmlns:w15="http://schemas.microsoft.com/office/word/2012/wordml" xmlns:w16cex="http://schemas.microsoft.com/office/word/2018/wordml/cex" xmlns:w16cid="http://schemas.microsoft.com/office/word/2016/wordml/cid" xmlns:w16="http://schemas.microsoft.com/office/word/2018/wordml" xmlns:w16se="http://schemas.microsoft.com/office/word/2015/wordml/symex" xmlns:wpg="http://schemas.microsoft.com/office/word/2010/wordprocessingGroup" xmlns:wpi="http://schemas.microsoft.com/office/word/2010/wordprocessingInk" xmlns:wne="http://schemas.microsoft.com/office/word/2006/wordml" xmlns:wps="http://schemas.microsoft.com/office/word/2010/wordprocessingShape" mc:Ignorable="w14 w15 w16se w16cid w16 w16cex wp14">
+<w:document xmlns:wpc="http://schemas.microsoft.com/office/word/2010/wordprocessingCanvas" xmlns:cx="http://schemas.microsoft.com/office/drawing/2014/chartex" xmlns:cx1="http://schemas.microsoft.com/office/drawing/2015/9/8/chartex" xmlns:cx2="http://schemas.microsoft.com/office/drawing/2015/10/21/chartex" xmlns:cx3="http://schemas.microsoft.com/office/drawing/2016/5/9/chartex" xmlns:cx4="http://schemas.microsoft.com/office/drawing/2016/5/10/chartex" xmlns:cx5="http://schemas.microsoft.com/office/drawing/2016/5/11/chartex" xmlns:cx6="http://schemas.microsoft.com/office/drawing/2016/5/12/chartex" xmlns:cx7="http://schemas.microsoft.com/office/drawing/2016/5/13/chartex" xmlns:cx8="http://schemas.microsoft.com/office/drawing/2016/5/14/chartex" xmlns:mc="http://schemas.openxmlformats.org/markup-compatibility/2006" xmlns:aink="http://schemas.microsoft.com/office/drawing/2016/ink" xmlns:am3d="http://schemas.microsoft.com/office/drawing/2017/model3d" xmlns:o="urn:schemas-microsoft-com:office:office" xmlns:r="http://schemas.openxmlformats.org/officeDocument/2006/relationships" xmlns:m="http://schemas.openxmlformats.org/officeDocument/2006/math" xmlns:v="urn:schemas-microsoft-com:vml" xmlns:wp14="http://schemas.microsoft.com/office/word/2010/wordprocessingDrawing" xmlns:wp="http://schemas.openxmlformats.org/drawingml/2006/wordprocessingDrawing" xmlns:w10="urn:schemas-microsoft-com:office:word" xmlns:w="http://schemas.openxmlformats.org/wordprocessingml/2006/main" xmlns:w14="http://schemas.microsoft.com/office/word/2010/wordml" xmlns:w15="http://schemas.microsoft.com/office/word/2012/wordml" xmlns:w16cex="http://schemas.microsoft.com/office/word/2018/wordml/cex" xmlns:w16cid="http://schemas.microsoft.com/office/word/2016/wordml/cid" xmlns:w16="http://schemas.microsoft.com/office/word/2018/wordml" xmlns:w16sdtdh="http://schemas.microsoft.com/office/word/2020/wordml/sdtdatahash" xmlns:w16se="http://schemas.microsoft.com/office/word/2015/wordml/symex" xmlns:wpg="http://schemas.microsoft.com/office/word/2010/wordprocessingGroup" xmlns:wpi="http://schemas.microsoft.com/office/word/2010/wordprocessingInk" xmlns:wne="http://schemas.microsoft.com/office/word/2006/wordml" xmlns:wps="http://schemas.microsoft.com/office/word/2010/wordprocessingShape" mc:Ignorable="w14 w15 w16se w16cid w16 w16cex w16sdtdh wp14">
   <w:body>
     <w:p>
       <w:pPr>
@@ -345,7 +345,7 @@
           <w:iCs/>
           <w:szCs w:val="22"/>
         </w:rPr>
-        <w:t>5</w:t>
+        <w:t>16</w:t>
       </w:r>
     </w:p>
     <w:p>
@@ -4286,6 +4286,115 @@
             <w:tcBorders>
               <w:top w:val="single" w:sz="4" w:space="0" w:color="auto"/>
               <w:left w:val="single" w:sz="2" w:space="0" w:color="000000"/>
+              <w:bottom w:val="single" w:sz="4" w:space="0" w:color="auto"/>
+            </w:tcBorders>
+            <w:tcMar>
+              <w:top w:w="55" w:type="dxa"/>
+              <w:left w:w="55" w:type="dxa"/>
+              <w:bottom w:w="55" w:type="dxa"/>
+              <w:right w:w="55" w:type="dxa"/>
+            </w:tcMar>
+          </w:tcPr>
+          <w:p>
+            <w:pPr>
+              <w:pStyle w:val="TableContents"/>
+              <w:jc w:val="center"/>
+            </w:pPr>
+            <w:r>
+              <w:t>14.1.2021</w:t>
+            </w:r>
+          </w:p>
+        </w:tc>
+        <w:tc>
+          <w:tcPr>
+            <w:tcW w:w="1084" w:type="dxa"/>
+            <w:tcBorders>
+              <w:top w:val="single" w:sz="4" w:space="0" w:color="auto"/>
+              <w:left w:val="single" w:sz="2" w:space="0" w:color="000000"/>
+              <w:bottom w:val="single" w:sz="4" w:space="0" w:color="auto"/>
+            </w:tcBorders>
+            <w:tcMar>
+              <w:top w:w="55" w:type="dxa"/>
+              <w:left w:w="55" w:type="dxa"/>
+              <w:bottom w:w="55" w:type="dxa"/>
+              <w:right w:w="55" w:type="dxa"/>
+            </w:tcMar>
+          </w:tcPr>
+          <w:p>
+            <w:pPr>
+              <w:pStyle w:val="TableContents"/>
+              <w:jc w:val="center"/>
+              <w:rPr>
+                <w:color w:val="000000"/>
+                <w:szCs w:val="22"/>
+              </w:rPr>
+            </w:pPr>
+            <w:r>
+              <w:rPr>
+                <w:color w:val="000000"/>
+                <w:szCs w:val="22"/>
+              </w:rPr>
+              <w:t>2.1.5</w:t>
+            </w:r>
+          </w:p>
+        </w:tc>
+        <w:tc>
+          <w:tcPr>
+            <w:tcW w:w="7305" w:type="dxa"/>
+            <w:tcBorders>
+              <w:top w:val="single" w:sz="4" w:space="0" w:color="auto"/>
+              <w:left w:val="single" w:sz="2" w:space="0" w:color="000000"/>
+              <w:bottom w:val="single" w:sz="4" w:space="0" w:color="auto"/>
+              <w:right w:val="single" w:sz="2" w:space="0" w:color="000000"/>
+            </w:tcBorders>
+            <w:tcMar>
+              <w:top w:w="55" w:type="dxa"/>
+              <w:left w:w="55" w:type="dxa"/>
+              <w:bottom w:w="55" w:type="dxa"/>
+              <w:right w:w="55" w:type="dxa"/>
+            </w:tcMar>
+          </w:tcPr>
+          <w:p>
+            <w:pPr>
+              <w:pStyle w:val="TableContents"/>
+              <w:rPr>
+                <w:color w:val="000000"/>
+                <w:szCs w:val="22"/>
+              </w:rPr>
+            </w:pPr>
+            <w:r>
+              <w:rPr>
+                <w:color w:val="000000"/>
+                <w:szCs w:val="22"/>
+              </w:rPr>
+              <w:t>Tested for: WordPress 5.3.3, WooCommerce 4.8.0</w:t>
+            </w:r>
+          </w:p>
+          <w:p>
+            <w:pPr>
+              <w:pStyle w:val="TableContents"/>
+              <w:rPr>
+                <w:color w:val="000000"/>
+                <w:szCs w:val="22"/>
+              </w:rPr>
+            </w:pPr>
+            <w:r>
+              <w:rPr>
+                <w:color w:val="000000"/>
+                <w:szCs w:val="22"/>
+              </w:rPr>
+              <w:t>New: Special functionality for Estonian payment methods</w:t>
+            </w:r>
+          </w:p>
+        </w:tc>
+      </w:tr>
+      <w:tr>
+        <w:tc>
+          <w:tcPr>
+            <w:tcW w:w="1586" w:type="dxa"/>
+            <w:tcBorders>
+              <w:top w:val="single" w:sz="4" w:space="0" w:color="auto"/>
+              <w:left w:val="single" w:sz="2" w:space="0" w:color="000000"/>
               <w:bottom w:val="single" w:sz="2" w:space="0" w:color="000000"/>
             </w:tcBorders>
             <w:tcMar>
@@ -4300,9 +4409,6 @@
               <w:pStyle w:val="TableContents"/>
               <w:jc w:val="center"/>
             </w:pPr>
-            <w:r>
-              <w:t>14.1.2021</w:t>
-            </w:r>
           </w:p>
         </w:tc>
         <w:tc>
@@ -4329,13 +4435,6 @@
                 <w:szCs w:val="22"/>
               </w:rPr>
             </w:pPr>
-            <w:r>
-              <w:rPr>
-                <w:color w:val="000000"/>
-                <w:szCs w:val="22"/>
-              </w:rPr>
-              <w:t>2.1.5</w:t>
-            </w:r>
           </w:p>
         </w:tc>
         <w:tc>
@@ -4367,15 +4466,17 @@
                 <w:color w:val="000000"/>
                 <w:szCs w:val="22"/>
               </w:rPr>
-              <w:t>Tested for: WordPress 5.3.3, WooCommerce 4.</w:t>
-            </w:r>
-            <w:r>
+              <w:t>Tested for: WordPress 5.9 and WooCommerce 6.1.1</w:t>
+            </w:r>
+          </w:p>
+          <w:p>
+            <w:pPr>
+              <w:pStyle w:val="TableContents"/>
               <w:rPr>
                 <w:color w:val="000000"/>
                 <w:szCs w:val="22"/>
               </w:rPr>
-              <w:t>8.0</w:t>
-            </w:r>
+            </w:pPr>
           </w:p>
           <w:p>
             <w:pPr>
@@ -4390,7 +4491,7 @@
                 <w:color w:val="000000"/>
                 <w:szCs w:val="22"/>
               </w:rPr>
-              <w:t>New: Special functionality for Estonian payment methods</w:t>
+              <w:t>Check readme.md for version information 2.1.6 and above</w:t>
             </w:r>
           </w:p>
         </w:tc>
@@ -4669,7 +4770,7 @@
               </w:numPr>
             </w:pPr>
             <w:r>
-              <w:t>3.8.x, 4.x</w:t>
+              <w:t>5.x, 6.x</w:t>
             </w:r>
           </w:p>
         </w:tc>
@@ -4725,7 +4826,7 @@
               </w:numPr>
             </w:pPr>
             <w:r>
-              <w:t>4.0, 5.x</w:t>
+              <w:t>5.x</w:t>
             </w:r>
           </w:p>
         </w:tc>
@@ -4772,18 +4873,6 @@
               <w:right w:w="55" w:type="dxa"/>
             </w:tcMar>
           </w:tcPr>
-          <w:p>
-            <w:pPr>
-              <w:pStyle w:val="TableContents"/>
-              <w:numPr>
-                <w:ilvl w:val="0"/>
-                <w:numId w:val="14"/>
-              </w:numPr>
-            </w:pPr>
-            <w:r>
-              <w:t>5.x (may work, not tested anymore)</w:t>
-            </w:r>
-          </w:p>
           <w:p>
             <w:pPr>
               <w:pStyle w:val="TableContents"/>
@@ -5266,15 +5355,7 @@
               <w:pStyle w:val="TableContents"/>
             </w:pPr>
             <w:r>
-              <w:t xml:space="preserve">Template files used by the module both in the </w:t>
-            </w:r>
-            <w:proofErr w:type="gramStart"/>
-            <w:r>
-              <w:t>back-end</w:t>
-            </w:r>
-            <w:proofErr w:type="gramEnd"/>
-            <w:r>
-              <w:t xml:space="preserve"> and front-end</w:t>
+              <w:t>Template files used by the module both in the back-end and front-end</w:t>
             </w:r>
           </w:p>
         </w:tc>
@@ -5442,6 +5523,9 @@
             <w:r>
               <w:t>Readme file</w:t>
             </w:r>
+            <w:r>
+              <w:t xml:space="preserve"> and Change Log</w:t>
+            </w:r>
           </w:p>
         </w:tc>
       </w:tr>
@@ -5670,6 +5754,9 @@
         <w:ind w:left="720"/>
       </w:pPr>
       <w:r>
+        <w:rPr>
+          <w:noProof/>
+        </w:rPr>
         <w:drawing>
           <wp:inline distT="0" distB="0" distL="0" distR="0" wp14:anchorId="0938F5A0" wp14:editId="3DECA794">
             <wp:extent cx="4505960" cy="2683755"/>
@@ -7183,6 +7270,14 @@
         <w:pStyle w:val="Textbody"/>
       </w:pPr>
       <w:r>
+        <w:t>If needed, you can reorder the payment methods on the Payment / Payment Methods WooCommerce admin page by using up and down icons.</w:t>
+      </w:r>
+    </w:p>
+    <w:p>
+      <w:pPr>
+        <w:pStyle w:val="Textbody"/>
+      </w:pPr>
+      <w:r>
         <w:rPr>
           <w:noProof/>
         </w:rPr>
@@ -7570,7 +7665,7 @@
 </file>
 
 <file path=word/endnotes.xml><?xml version="1.0" encoding="utf-8"?>
-<w:endnotes xmlns:wpc="http://schemas.microsoft.com/office/word/2010/wordprocessingCanvas" xmlns:cx="http://schemas.microsoft.com/office/drawing/2014/chartex" xmlns:cx1="http://schemas.microsoft.com/office/drawing/2015/9/8/chartex" xmlns:cx2="http://schemas.microsoft.com/office/drawing/2015/10/21/chartex" xmlns:cx3="http://schemas.microsoft.com/office/drawing/2016/5/9/chartex" xmlns:cx4="http://schemas.microsoft.com/office/drawing/2016/5/10/chartex" xmlns:cx5="http://schemas.microsoft.com/office/drawing/2016/5/11/chartex" xmlns:cx6="http://schemas.microsoft.com/office/drawing/2016/5/12/chartex" xmlns:cx7="http://schemas.microsoft.com/office/drawing/2016/5/13/chartex" xmlns:cx8="http://schemas.microsoft.com/office/drawing/2016/5/14/chartex" xmlns:mc="http://schemas.openxmlformats.org/markup-compatibility/2006" xmlns:aink="http://schemas.microsoft.com/office/drawing/2016/ink" xmlns:am3d="http://schemas.microsoft.com/office/drawing/2017/model3d" xmlns:o="urn:schemas-microsoft-com:office:office" xmlns:r="http://schemas.openxmlformats.org/officeDocument/2006/relationships" xmlns:m="http://schemas.openxmlformats.org/officeDocument/2006/math" xmlns:v="urn:schemas-microsoft-com:vml" xmlns:wp14="http://schemas.microsoft.com/office/word/2010/wordprocessingDrawing" xmlns:wp="http://schemas.openxmlformats.org/drawingml/2006/wordprocessingDrawing" xmlns:w10="urn:schemas-microsoft-com:office:word" xmlns:w="http://schemas.openxmlformats.org/wordprocessingml/2006/main" xmlns:w14="http://schemas.microsoft.com/office/word/2010/wordml" xmlns:w15="http://schemas.microsoft.com/office/word/2012/wordml" xmlns:w16cex="http://schemas.microsoft.com/office/word/2018/wordml/cex" xmlns:w16cid="http://schemas.microsoft.com/office/word/2016/wordml/cid" xmlns:w16="http://schemas.microsoft.com/office/word/2018/wordml" xmlns:w16se="http://schemas.microsoft.com/office/word/2015/wordml/symex" xmlns:wpg="http://schemas.microsoft.com/office/word/2010/wordprocessingGroup" xmlns:wpi="http://schemas.microsoft.com/office/word/2010/wordprocessingInk" xmlns:wne="http://schemas.microsoft.com/office/word/2006/wordml" xmlns:wps="http://schemas.microsoft.com/office/word/2010/wordprocessingShape" mc:Ignorable="w14 w15 w16se w16cid w16 w16cex wp14">
+<w:endnotes xmlns:wpc="http://schemas.microsoft.com/office/word/2010/wordprocessingCanvas" xmlns:cx="http://schemas.microsoft.com/office/drawing/2014/chartex" xmlns:cx1="http://schemas.microsoft.com/office/drawing/2015/9/8/chartex" xmlns:cx2="http://schemas.microsoft.com/office/drawing/2015/10/21/chartex" xmlns:cx3="http://schemas.microsoft.com/office/drawing/2016/5/9/chartex" xmlns:cx4="http://schemas.microsoft.com/office/drawing/2016/5/10/chartex" xmlns:cx5="http://schemas.microsoft.com/office/drawing/2016/5/11/chartex" xmlns:cx6="http://schemas.microsoft.com/office/drawing/2016/5/12/chartex" xmlns:cx7="http://schemas.microsoft.com/office/drawing/2016/5/13/chartex" xmlns:cx8="http://schemas.microsoft.com/office/drawing/2016/5/14/chartex" xmlns:mc="http://schemas.openxmlformats.org/markup-compatibility/2006" xmlns:aink="http://schemas.microsoft.com/office/drawing/2016/ink" xmlns:am3d="http://schemas.microsoft.com/office/drawing/2017/model3d" xmlns:o="urn:schemas-microsoft-com:office:office" xmlns:r="http://schemas.openxmlformats.org/officeDocument/2006/relationships" xmlns:m="http://schemas.openxmlformats.org/officeDocument/2006/math" xmlns:v="urn:schemas-microsoft-com:vml" xmlns:wp14="http://schemas.microsoft.com/office/word/2010/wordprocessingDrawing" xmlns:wp="http://schemas.openxmlformats.org/drawingml/2006/wordprocessingDrawing" xmlns:w10="urn:schemas-microsoft-com:office:word" xmlns:w="http://schemas.openxmlformats.org/wordprocessingml/2006/main" xmlns:w14="http://schemas.microsoft.com/office/word/2010/wordml" xmlns:w15="http://schemas.microsoft.com/office/word/2012/wordml" xmlns:w16cex="http://schemas.microsoft.com/office/word/2018/wordml/cex" xmlns:w16cid="http://schemas.microsoft.com/office/word/2016/wordml/cid" xmlns:w16="http://schemas.microsoft.com/office/word/2018/wordml" xmlns:w16sdtdh="http://schemas.microsoft.com/office/word/2020/wordml/sdtdatahash" xmlns:w16se="http://schemas.microsoft.com/office/word/2015/wordml/symex" xmlns:wpg="http://schemas.microsoft.com/office/word/2010/wordprocessingGroup" xmlns:wpi="http://schemas.microsoft.com/office/word/2010/wordprocessingInk" xmlns:wne="http://schemas.microsoft.com/office/word/2006/wordml" xmlns:wps="http://schemas.microsoft.com/office/word/2010/wordprocessingShape" mc:Ignorable="w14 w15 w16se w16cid w16 w16cex w16sdtdh wp14">
   <w:endnote w:type="separator" w:id="-1">
     <w:p>
       <w:r>
@@ -7589,7 +7684,7 @@
 </file>
 
 <file path=word/footer1.xml><?xml version="1.0" encoding="utf-8"?>
-<w:ftr xmlns:wpc="http://schemas.microsoft.com/office/word/2010/wordprocessingCanvas" xmlns:cx="http://schemas.microsoft.com/office/drawing/2014/chartex" xmlns:cx1="http://schemas.microsoft.com/office/drawing/2015/9/8/chartex" xmlns:cx2="http://schemas.microsoft.com/office/drawing/2015/10/21/chartex" xmlns:cx3="http://schemas.microsoft.com/office/drawing/2016/5/9/chartex" xmlns:cx4="http://schemas.microsoft.com/office/drawing/2016/5/10/chartex" xmlns:cx5="http://schemas.microsoft.com/office/drawing/2016/5/11/chartex" xmlns:cx6="http://schemas.microsoft.com/office/drawing/2016/5/12/chartex" xmlns:cx7="http://schemas.microsoft.com/office/drawing/2016/5/13/chartex" xmlns:cx8="http://schemas.microsoft.com/office/drawing/2016/5/14/chartex" xmlns:mc="http://schemas.openxmlformats.org/markup-compatibility/2006" xmlns:aink="http://schemas.microsoft.com/office/drawing/2016/ink" xmlns:am3d="http://schemas.microsoft.com/office/drawing/2017/model3d" xmlns:o="urn:schemas-microsoft-com:office:office" xmlns:r="http://schemas.openxmlformats.org/officeDocument/2006/relationships" xmlns:m="http://schemas.openxmlformats.org/officeDocument/2006/math" xmlns:v="urn:schemas-microsoft-com:vml" xmlns:wp14="http://schemas.microsoft.com/office/word/2010/wordprocessingDrawing" xmlns:wp="http://schemas.openxmlformats.org/drawingml/2006/wordprocessingDrawing" xmlns:w10="urn:schemas-microsoft-com:office:word" xmlns:w="http://schemas.openxmlformats.org/wordprocessingml/2006/main" xmlns:w14="http://schemas.microsoft.com/office/word/2010/wordml" xmlns:w15="http://schemas.microsoft.com/office/word/2012/wordml" xmlns:w16cex="http://schemas.microsoft.com/office/word/2018/wordml/cex" xmlns:w16cid="http://schemas.microsoft.com/office/word/2016/wordml/cid" xmlns:w16="http://schemas.microsoft.com/office/word/2018/wordml" xmlns:w16se="http://schemas.microsoft.com/office/word/2015/wordml/symex" xmlns:wpg="http://schemas.microsoft.com/office/word/2010/wordprocessingGroup" xmlns:wpi="http://schemas.microsoft.com/office/word/2010/wordprocessingInk" xmlns:wne="http://schemas.microsoft.com/office/word/2006/wordml" xmlns:wps="http://schemas.microsoft.com/office/word/2010/wordprocessingShape" mc:Ignorable="w14 w15 w16se w16cid w16 w16cex wp14">
+<w:ftr xmlns:wpc="http://schemas.microsoft.com/office/word/2010/wordprocessingCanvas" xmlns:cx="http://schemas.microsoft.com/office/drawing/2014/chartex" xmlns:cx1="http://schemas.microsoft.com/office/drawing/2015/9/8/chartex" xmlns:cx2="http://schemas.microsoft.com/office/drawing/2015/10/21/chartex" xmlns:cx3="http://schemas.microsoft.com/office/drawing/2016/5/9/chartex" xmlns:cx4="http://schemas.microsoft.com/office/drawing/2016/5/10/chartex" xmlns:cx5="http://schemas.microsoft.com/office/drawing/2016/5/11/chartex" xmlns:cx6="http://schemas.microsoft.com/office/drawing/2016/5/12/chartex" xmlns:cx7="http://schemas.microsoft.com/office/drawing/2016/5/13/chartex" xmlns:cx8="http://schemas.microsoft.com/office/drawing/2016/5/14/chartex" xmlns:mc="http://schemas.openxmlformats.org/markup-compatibility/2006" xmlns:aink="http://schemas.microsoft.com/office/drawing/2016/ink" xmlns:am3d="http://schemas.microsoft.com/office/drawing/2017/model3d" xmlns:o="urn:schemas-microsoft-com:office:office" xmlns:r="http://schemas.openxmlformats.org/officeDocument/2006/relationships" xmlns:m="http://schemas.openxmlformats.org/officeDocument/2006/math" xmlns:v="urn:schemas-microsoft-com:vml" xmlns:wp14="http://schemas.microsoft.com/office/word/2010/wordprocessingDrawing" xmlns:wp="http://schemas.openxmlformats.org/drawingml/2006/wordprocessingDrawing" xmlns:w10="urn:schemas-microsoft-com:office:word" xmlns:w="http://schemas.openxmlformats.org/wordprocessingml/2006/main" xmlns:w14="http://schemas.microsoft.com/office/word/2010/wordml" xmlns:w15="http://schemas.microsoft.com/office/word/2012/wordml" xmlns:w16cex="http://schemas.microsoft.com/office/word/2018/wordml/cex" xmlns:w16cid="http://schemas.microsoft.com/office/word/2016/wordml/cid" xmlns:w16="http://schemas.microsoft.com/office/word/2018/wordml" xmlns:w16sdtdh="http://schemas.microsoft.com/office/word/2020/wordml/sdtdatahash" xmlns:w16se="http://schemas.microsoft.com/office/word/2015/wordml/symex" xmlns:wpg="http://schemas.microsoft.com/office/word/2010/wordprocessingGroup" xmlns:wpi="http://schemas.microsoft.com/office/word/2010/wordprocessingInk" xmlns:wne="http://schemas.microsoft.com/office/word/2006/wordml" xmlns:wps="http://schemas.microsoft.com/office/word/2010/wordprocessingShape" mc:Ignorable="w14 w15 w16se w16cid w16 w16cex w16sdtdh wp14">
   <w:tbl>
     <w:tblPr>
       <w:tblStyle w:val="TableGrid"/>
@@ -7761,7 +7856,6 @@
             </w:rPr>
             <w:t xml:space="preserve"> </w:t>
           </w:r>
-          <w:proofErr w:type="gramStart"/>
           <w:r>
             <w:rPr>
               <w:rFonts w:ascii="Arial" w:hAnsi="Arial" w:cs="Arial"/>
@@ -7772,7 +7866,6 @@
             </w:rPr>
             <w:t>2121703-0</w:t>
           </w:r>
-          <w:proofErr w:type="gramEnd"/>
         </w:p>
         <w:p>
           <w:pPr>
@@ -7913,7 +8006,7 @@
 </file>
 
 <file path=word/footnotes.xml><?xml version="1.0" encoding="utf-8"?>
-<w:footnotes xmlns:wpc="http://schemas.microsoft.com/office/word/2010/wordprocessingCanvas" xmlns:cx="http://schemas.microsoft.com/office/drawing/2014/chartex" xmlns:cx1="http://schemas.microsoft.com/office/drawing/2015/9/8/chartex" xmlns:cx2="http://schemas.microsoft.com/office/drawing/2015/10/21/chartex" xmlns:cx3="http://schemas.microsoft.com/office/drawing/2016/5/9/chartex" xmlns:cx4="http://schemas.microsoft.com/office/drawing/2016/5/10/chartex" xmlns:cx5="http://schemas.microsoft.com/office/drawing/2016/5/11/chartex" xmlns:cx6="http://schemas.microsoft.com/office/drawing/2016/5/12/chartex" xmlns:cx7="http://schemas.microsoft.com/office/drawing/2016/5/13/chartex" xmlns:cx8="http://schemas.microsoft.com/office/drawing/2016/5/14/chartex" xmlns:mc="http://schemas.openxmlformats.org/markup-compatibility/2006" xmlns:aink="http://schemas.microsoft.com/office/drawing/2016/ink" xmlns:am3d="http://schemas.microsoft.com/office/drawing/2017/model3d" xmlns:o="urn:schemas-microsoft-com:office:office" xmlns:r="http://schemas.openxmlformats.org/officeDocument/2006/relationships" xmlns:m="http://schemas.openxmlformats.org/officeDocument/2006/math" xmlns:v="urn:schemas-microsoft-com:vml" xmlns:wp14="http://schemas.microsoft.com/office/word/2010/wordprocessingDrawing" xmlns:wp="http://schemas.openxmlformats.org/drawingml/2006/wordprocessingDrawing" xmlns:w10="urn:schemas-microsoft-com:office:word" xmlns:w="http://schemas.openxmlformats.org/wordprocessingml/2006/main" xmlns:w14="http://schemas.microsoft.com/office/word/2010/wordml" xmlns:w15="http://schemas.microsoft.com/office/word/2012/wordml" xmlns:w16cex="http://schemas.microsoft.com/office/word/2018/wordml/cex" xmlns:w16cid="http://schemas.microsoft.com/office/word/2016/wordml/cid" xmlns:w16="http://schemas.microsoft.com/office/word/2018/wordml" xmlns:w16se="http://schemas.microsoft.com/office/word/2015/wordml/symex" xmlns:wpg="http://schemas.microsoft.com/office/word/2010/wordprocessingGroup" xmlns:wpi="http://schemas.microsoft.com/office/word/2010/wordprocessingInk" xmlns:wne="http://schemas.microsoft.com/office/word/2006/wordml" xmlns:wps="http://schemas.microsoft.com/office/word/2010/wordprocessingShape" mc:Ignorable="w14 w15 w16se w16cid w16 w16cex wp14">
+<w:footnotes xmlns:wpc="http://schemas.microsoft.com/office/word/2010/wordprocessingCanvas" xmlns:cx="http://schemas.microsoft.com/office/drawing/2014/chartex" xmlns:cx1="http://schemas.microsoft.com/office/drawing/2015/9/8/chartex" xmlns:cx2="http://schemas.microsoft.com/office/drawing/2015/10/21/chartex" xmlns:cx3="http://schemas.microsoft.com/office/drawing/2016/5/9/chartex" xmlns:cx4="http://schemas.microsoft.com/office/drawing/2016/5/10/chartex" xmlns:cx5="http://schemas.microsoft.com/office/drawing/2016/5/11/chartex" xmlns:cx6="http://schemas.microsoft.com/office/drawing/2016/5/12/chartex" xmlns:cx7="http://schemas.microsoft.com/office/drawing/2016/5/13/chartex" xmlns:cx8="http://schemas.microsoft.com/office/drawing/2016/5/14/chartex" xmlns:mc="http://schemas.openxmlformats.org/markup-compatibility/2006" xmlns:aink="http://schemas.microsoft.com/office/drawing/2016/ink" xmlns:am3d="http://schemas.microsoft.com/office/drawing/2017/model3d" xmlns:o="urn:schemas-microsoft-com:office:office" xmlns:r="http://schemas.openxmlformats.org/officeDocument/2006/relationships" xmlns:m="http://schemas.openxmlformats.org/officeDocument/2006/math" xmlns:v="urn:schemas-microsoft-com:vml" xmlns:wp14="http://schemas.microsoft.com/office/word/2010/wordprocessingDrawing" xmlns:wp="http://schemas.openxmlformats.org/drawingml/2006/wordprocessingDrawing" xmlns:w10="urn:schemas-microsoft-com:office:word" xmlns:w="http://schemas.openxmlformats.org/wordprocessingml/2006/main" xmlns:w14="http://schemas.microsoft.com/office/word/2010/wordml" xmlns:w15="http://schemas.microsoft.com/office/word/2012/wordml" xmlns:w16cex="http://schemas.microsoft.com/office/word/2018/wordml/cex" xmlns:w16cid="http://schemas.microsoft.com/office/word/2016/wordml/cid" xmlns:w16="http://schemas.microsoft.com/office/word/2018/wordml" xmlns:w16sdtdh="http://schemas.microsoft.com/office/word/2020/wordml/sdtdatahash" xmlns:w16se="http://schemas.microsoft.com/office/word/2015/wordml/symex" xmlns:wpg="http://schemas.microsoft.com/office/word/2010/wordprocessingGroup" xmlns:wpi="http://schemas.microsoft.com/office/word/2010/wordprocessingInk" xmlns:wne="http://schemas.microsoft.com/office/word/2006/wordml" xmlns:wps="http://schemas.microsoft.com/office/word/2010/wordprocessingShape" mc:Ignorable="w14 w15 w16se w16cid w16 w16cex w16sdtdh wp14">
   <w:footnote w:type="separator" w:id="-1">
     <w:p>
       <w:r>
@@ -7932,7 +8025,7 @@
 </file>
 
 <file path=word/header1.xml><?xml version="1.0" encoding="utf-8"?>
-<w:hdr xmlns:wpc="http://schemas.microsoft.com/office/word/2010/wordprocessingCanvas" xmlns:cx="http://schemas.microsoft.com/office/drawing/2014/chartex" xmlns:cx1="http://schemas.microsoft.com/office/drawing/2015/9/8/chartex" xmlns:cx2="http://schemas.microsoft.com/office/drawing/2015/10/21/chartex" xmlns:cx3="http://schemas.microsoft.com/office/drawing/2016/5/9/chartex" xmlns:cx4="http://schemas.microsoft.com/office/drawing/2016/5/10/chartex" xmlns:cx5="http://schemas.microsoft.com/office/drawing/2016/5/11/chartex" xmlns:cx6="http://schemas.microsoft.com/office/drawing/2016/5/12/chartex" xmlns:cx7="http://schemas.microsoft.com/office/drawing/2016/5/13/chartex" xmlns:cx8="http://schemas.microsoft.com/office/drawing/2016/5/14/chartex" xmlns:mc="http://schemas.openxmlformats.org/markup-compatibility/2006" xmlns:aink="http://schemas.microsoft.com/office/drawing/2016/ink" xmlns:am3d="http://schemas.microsoft.com/office/drawing/2017/model3d" xmlns:o="urn:schemas-microsoft-com:office:office" xmlns:r="http://schemas.openxmlformats.org/officeDocument/2006/relationships" xmlns:m="http://schemas.openxmlformats.org/officeDocument/2006/math" xmlns:v="urn:schemas-microsoft-com:vml" xmlns:wp14="http://schemas.microsoft.com/office/word/2010/wordprocessingDrawing" xmlns:wp="http://schemas.openxmlformats.org/drawingml/2006/wordprocessingDrawing" xmlns:w10="urn:schemas-microsoft-com:office:word" xmlns:w="http://schemas.openxmlformats.org/wordprocessingml/2006/main" xmlns:w14="http://schemas.microsoft.com/office/word/2010/wordml" xmlns:w15="http://schemas.microsoft.com/office/word/2012/wordml" xmlns:w16cex="http://schemas.microsoft.com/office/word/2018/wordml/cex" xmlns:w16cid="http://schemas.microsoft.com/office/word/2016/wordml/cid" xmlns:w16="http://schemas.microsoft.com/office/word/2018/wordml" xmlns:w16se="http://schemas.microsoft.com/office/word/2015/wordml/symex" xmlns:wpg="http://schemas.microsoft.com/office/word/2010/wordprocessingGroup" xmlns:wpi="http://schemas.microsoft.com/office/word/2010/wordprocessingInk" xmlns:wne="http://schemas.microsoft.com/office/word/2006/wordml" xmlns:wps="http://schemas.microsoft.com/office/word/2010/wordprocessingShape" mc:Ignorable="w14 w15 w16se w16cid w16 w16cex wp14">
+<w:hdr xmlns:wpc="http://schemas.microsoft.com/office/word/2010/wordprocessingCanvas" xmlns:cx="http://schemas.microsoft.com/office/drawing/2014/chartex" xmlns:cx1="http://schemas.microsoft.com/office/drawing/2015/9/8/chartex" xmlns:cx2="http://schemas.microsoft.com/office/drawing/2015/10/21/chartex" xmlns:cx3="http://schemas.microsoft.com/office/drawing/2016/5/9/chartex" xmlns:cx4="http://schemas.microsoft.com/office/drawing/2016/5/10/chartex" xmlns:cx5="http://schemas.microsoft.com/office/drawing/2016/5/11/chartex" xmlns:cx6="http://schemas.microsoft.com/office/drawing/2016/5/12/chartex" xmlns:cx7="http://schemas.microsoft.com/office/drawing/2016/5/13/chartex" xmlns:cx8="http://schemas.microsoft.com/office/drawing/2016/5/14/chartex" xmlns:mc="http://schemas.openxmlformats.org/markup-compatibility/2006" xmlns:aink="http://schemas.microsoft.com/office/drawing/2016/ink" xmlns:am3d="http://schemas.microsoft.com/office/drawing/2017/model3d" xmlns:o="urn:schemas-microsoft-com:office:office" xmlns:r="http://schemas.openxmlformats.org/officeDocument/2006/relationships" xmlns:m="http://schemas.openxmlformats.org/officeDocument/2006/math" xmlns:v="urn:schemas-microsoft-com:vml" xmlns:wp14="http://schemas.microsoft.com/office/word/2010/wordprocessingDrawing" xmlns:wp="http://schemas.openxmlformats.org/drawingml/2006/wordprocessingDrawing" xmlns:w10="urn:schemas-microsoft-com:office:word" xmlns:w="http://schemas.openxmlformats.org/wordprocessingml/2006/main" xmlns:w14="http://schemas.microsoft.com/office/word/2010/wordml" xmlns:w15="http://schemas.microsoft.com/office/word/2012/wordml" xmlns:w16cex="http://schemas.microsoft.com/office/word/2018/wordml/cex" xmlns:w16cid="http://schemas.microsoft.com/office/word/2016/wordml/cid" xmlns:w16="http://schemas.microsoft.com/office/word/2018/wordml" xmlns:w16sdtdh="http://schemas.microsoft.com/office/word/2020/wordml/sdtdatahash" xmlns:w16se="http://schemas.microsoft.com/office/word/2015/wordml/symex" xmlns:wpg="http://schemas.microsoft.com/office/word/2010/wordprocessingGroup" xmlns:wpi="http://schemas.microsoft.com/office/word/2010/wordprocessingInk" xmlns:wne="http://schemas.microsoft.com/office/word/2006/wordml" xmlns:wps="http://schemas.microsoft.com/office/word/2010/wordprocessingShape" mc:Ignorable="w14 w15 w16se w16cid w16 w16cex w16sdtdh wp14">
   <w:p>
     <w:pPr>
       <w:pStyle w:val="Header"/>
@@ -8059,7 +8152,7 @@
         <w:sz w:val="20"/>
         <w:szCs w:val="20"/>
       </w:rPr>
-      <w:t>14</w:t>
+      <w:t>25</w:t>
     </w:r>
     <w:r>
       <w:rPr>
@@ -8067,7 +8160,23 @@
         <w:sz w:val="20"/>
         <w:szCs w:val="20"/>
       </w:rPr>
-      <w:t>.1.20</w:t>
+      <w:t>.</w:t>
+    </w:r>
+    <w:r>
+      <w:rPr>
+        <w:rFonts w:ascii="Arial" w:hAnsi="Arial" w:cs="Arial"/>
+        <w:sz w:val="20"/>
+        <w:szCs w:val="20"/>
+      </w:rPr>
+      <w:t>1</w:t>
+    </w:r>
+    <w:r>
+      <w:rPr>
+        <w:rFonts w:ascii="Arial" w:hAnsi="Arial" w:cs="Arial"/>
+        <w:sz w:val="20"/>
+        <w:szCs w:val="20"/>
+      </w:rPr>
+      <w:t>.20</w:t>
     </w:r>
     <w:r>
       <w:rPr>
@@ -8083,14 +8192,14 @@
         <w:sz w:val="20"/>
         <w:szCs w:val="20"/>
       </w:rPr>
-      <w:t>1</w:t>
+      <w:t>2</w:t>
     </w:r>
   </w:p>
 </w:hdr>
 </file>
 
 <file path=word/numbering.xml><?xml version="1.0" encoding="utf-8"?>
-<w:numbering xmlns:wpc="http://schemas.microsoft.com/office/word/2010/wordprocessingCanvas" xmlns:cx="http://schemas.microsoft.com/office/drawing/2014/chartex" xmlns:cx1="http://schemas.microsoft.com/office/drawing/2015/9/8/chartex" xmlns:cx2="http://schemas.microsoft.com/office/drawing/2015/10/21/chartex" xmlns:cx3="http://schemas.microsoft.com/office/drawing/2016/5/9/chartex" xmlns:cx4="http://schemas.microsoft.com/office/drawing/2016/5/10/chartex" xmlns:cx5="http://schemas.microsoft.com/office/drawing/2016/5/11/chartex" xmlns:cx6="http://schemas.microsoft.com/office/drawing/2016/5/12/chartex" xmlns:cx7="http://schemas.microsoft.com/office/drawing/2016/5/13/chartex" xmlns:cx8="http://schemas.microsoft.com/office/drawing/2016/5/14/chartex" xmlns:mc="http://schemas.openxmlformats.org/markup-compatibility/2006" xmlns:aink="http://schemas.microsoft.com/office/drawing/2016/ink" xmlns:am3d="http://schemas.microsoft.com/office/drawing/2017/model3d" xmlns:o="urn:schemas-microsoft-com:office:office" xmlns:r="http://schemas.openxmlformats.org/officeDocument/2006/relationships" xmlns:m="http://schemas.openxmlformats.org/officeDocument/2006/math" xmlns:v="urn:schemas-microsoft-com:vml" xmlns:wp14="http://schemas.microsoft.com/office/word/2010/wordprocessingDrawing" xmlns:wp="http://schemas.openxmlformats.org/drawingml/2006/wordprocessingDrawing" xmlns:w10="urn:schemas-microsoft-com:office:word" xmlns:w="http://schemas.openxmlformats.org/wordprocessingml/2006/main" xmlns:w14="http://schemas.microsoft.com/office/word/2010/wordml" xmlns:w15="http://schemas.microsoft.com/office/word/2012/wordml" xmlns:w16cex="http://schemas.microsoft.com/office/word/2018/wordml/cex" xmlns:w16cid="http://schemas.microsoft.com/office/word/2016/wordml/cid" xmlns:w16="http://schemas.microsoft.com/office/word/2018/wordml" xmlns:w16se="http://schemas.microsoft.com/office/word/2015/wordml/symex" xmlns:wpg="http://schemas.microsoft.com/office/word/2010/wordprocessingGroup" xmlns:wpi="http://schemas.microsoft.com/office/word/2010/wordprocessingInk" xmlns:wne="http://schemas.microsoft.com/office/word/2006/wordml" xmlns:wps="http://schemas.microsoft.com/office/word/2010/wordprocessingShape" mc:Ignorable="w14 w15 w16se w16cid w16 w16cex wp14">
+<w:numbering xmlns:wpc="http://schemas.microsoft.com/office/word/2010/wordprocessingCanvas" xmlns:cx="http://schemas.microsoft.com/office/drawing/2014/chartex" xmlns:cx1="http://schemas.microsoft.com/office/drawing/2015/9/8/chartex" xmlns:cx2="http://schemas.microsoft.com/office/drawing/2015/10/21/chartex" xmlns:cx3="http://schemas.microsoft.com/office/drawing/2016/5/9/chartex" xmlns:cx4="http://schemas.microsoft.com/office/drawing/2016/5/10/chartex" xmlns:cx5="http://schemas.microsoft.com/office/drawing/2016/5/11/chartex" xmlns:cx6="http://schemas.microsoft.com/office/drawing/2016/5/12/chartex" xmlns:cx7="http://schemas.microsoft.com/office/drawing/2016/5/13/chartex" xmlns:cx8="http://schemas.microsoft.com/office/drawing/2016/5/14/chartex" xmlns:mc="http://schemas.openxmlformats.org/markup-compatibility/2006" xmlns:aink="http://schemas.microsoft.com/office/drawing/2016/ink" xmlns:am3d="http://schemas.microsoft.com/office/drawing/2017/model3d" xmlns:o="urn:schemas-microsoft-com:office:office" xmlns:r="http://schemas.openxmlformats.org/officeDocument/2006/relationships" xmlns:m="http://schemas.openxmlformats.org/officeDocument/2006/math" xmlns:v="urn:schemas-microsoft-com:vml" xmlns:wp14="http://schemas.microsoft.com/office/word/2010/wordprocessingDrawing" xmlns:wp="http://schemas.openxmlformats.org/drawingml/2006/wordprocessingDrawing" xmlns:w10="urn:schemas-microsoft-com:office:word" xmlns:w="http://schemas.openxmlformats.org/wordprocessingml/2006/main" xmlns:w14="http://schemas.microsoft.com/office/word/2010/wordml" xmlns:w15="http://schemas.microsoft.com/office/word/2012/wordml" xmlns:w16cex="http://schemas.microsoft.com/office/word/2018/wordml/cex" xmlns:w16cid="http://schemas.microsoft.com/office/word/2016/wordml/cid" xmlns:w16="http://schemas.microsoft.com/office/word/2018/wordml" xmlns:w16sdtdh="http://schemas.microsoft.com/office/word/2020/wordml/sdtdatahash" xmlns:w16se="http://schemas.microsoft.com/office/word/2015/wordml/symex" xmlns:wpg="http://schemas.microsoft.com/office/word/2010/wordprocessingGroup" xmlns:wpi="http://schemas.microsoft.com/office/word/2010/wordprocessingInk" xmlns:wne="http://schemas.microsoft.com/office/word/2006/wordml" xmlns:wps="http://schemas.microsoft.com/office/word/2010/wordprocessingShape" mc:Ignorable="w14 w15 w16se w16cid w16 w16cex w16sdtdh wp14">
   <w:abstractNum w:abstractNumId="0" w15:restartNumberingAfterBreak="0">
     <w:nsid w:val="0C794220"/>
     <w:multiLevelType w:val="multilevel"/>
@@ -9365,7 +9474,7 @@
 </file>
 
 <file path=word/styles.xml><?xml version="1.0" encoding="utf-8"?>
-<w:styles xmlns:mc="http://schemas.openxmlformats.org/markup-compatibility/2006" xmlns:r="http://schemas.openxmlformats.org/officeDocument/2006/relationships" xmlns:w="http://schemas.openxmlformats.org/wordprocessingml/2006/main" xmlns:w14="http://schemas.microsoft.com/office/word/2010/wordml" xmlns:w15="http://schemas.microsoft.com/office/word/2012/wordml" xmlns:w16cex="http://schemas.microsoft.com/office/word/2018/wordml/cex" xmlns:w16cid="http://schemas.microsoft.com/office/word/2016/wordml/cid" xmlns:w16="http://schemas.microsoft.com/office/word/2018/wordml" xmlns:w16se="http://schemas.microsoft.com/office/word/2015/wordml/symex" mc:Ignorable="w14 w15 w16se w16cid w16 w16cex">
+<w:styles xmlns:mc="http://schemas.openxmlformats.org/markup-compatibility/2006" xmlns:r="http://schemas.openxmlformats.org/officeDocument/2006/relationships" xmlns:w="http://schemas.openxmlformats.org/wordprocessingml/2006/main" xmlns:w14="http://schemas.microsoft.com/office/word/2010/wordml" xmlns:w15="http://schemas.microsoft.com/office/word/2012/wordml" xmlns:w16cex="http://schemas.microsoft.com/office/word/2018/wordml/cex" xmlns:w16cid="http://schemas.microsoft.com/office/word/2016/wordml/cid" xmlns:w16="http://schemas.microsoft.com/office/word/2018/wordml" xmlns:w16sdtdh="http://schemas.microsoft.com/office/word/2020/wordml/sdtdatahash" xmlns:w16se="http://schemas.microsoft.com/office/word/2015/wordml/symex" mc:Ignorable="w14 w15 w16se w16cid w16 w16cex w16sdtdh">
   <w:docDefaults>
     <w:rPrDefault>
       <w:rPr>

</xml_diff>

<commit_message>
Part Payment changes (#32)
* Hire purchase to Part payment text change
* Disable Svea logo for various payment methods
* Part Payment widget
* Updated readme
</commit_message>
<xml_diff>
--- a/docs/Svea Payment Gateway Manual.docx
+++ b/docs/Svea Payment Gateway Manual.docx
@@ -6971,6 +6971,161 @@
     </w:p>
     <w:p>
       <w:pPr>
+        <w:widowControl/>
+        <w:suppressAutoHyphens w:val="0"/>
+        <w:autoSpaceDN/>
+        <w:spacing w:after="160" w:line="259" w:lineRule="auto"/>
+        <w:textAlignment w:val="auto"/>
+        <w:rPr>
+          <w:rFonts w:ascii="Arial" w:eastAsia="Droid Sans Fallback" w:hAnsi="Arial" w:cs="Lohit Hindi"/>
+          <w:b/>
+          <w:bCs/>
+          <w:i/>
+          <w:iCs/>
+          <w:sz w:val="28"/>
+          <w:szCs w:val="28"/>
+        </w:rPr>
+      </w:pPr>
+      <w:r>
+        <w:br w:type="page"/>
+      </w:r>
+    </w:p>
+    <w:p>
+      <w:pPr>
+        <w:pStyle w:val="Heading2"/>
+      </w:pPr>
+      <w:r>
+        <w:lastRenderedPageBreak/>
+        <w:t>Part Payment widget</w:t>
+      </w:r>
+    </w:p>
+    <w:p>
+      <w:pPr>
+        <w:pStyle w:val="Textbody"/>
+      </w:pPr>
+      <w:r>
+        <w:t xml:space="preserve">Part Payment </w:t>
+      </w:r>
+      <w:proofErr w:type="spellStart"/>
+      <w:r>
+        <w:t>widged</w:t>
+      </w:r>
+      <w:proofErr w:type="spellEnd"/>
+      <w:r>
+        <w:t xml:space="preserve"> can be added </w:t>
+      </w:r>
+      <w:r>
+        <w:t>on</w:t>
+      </w:r>
+      <w:r>
+        <w:t xml:space="preserve"> the </w:t>
+      </w:r>
+      <w:r>
+        <w:rPr>
+          <w:i/>
+          <w:iCs/>
+        </w:rPr>
+        <w:t>single product page</w:t>
+      </w:r>
+      <w:r>
+        <w:t xml:space="preserve"> using this setting.</w:t>
+      </w:r>
+    </w:p>
+    <w:p>
+      <w:pPr>
+        <w:pStyle w:val="Textbody"/>
+      </w:pPr>
+      <w:r>
+        <w:br/>
+      </w:r>
+      <w:r>
+        <w:drawing>
+          <wp:inline distT="0" distB="0" distL="0" distR="0" wp14:anchorId="5FB8CD69" wp14:editId="7A52808C">
+            <wp:extent cx="6120765" cy="859155"/>
+            <wp:effectExtent l="0" t="0" r="635" b="4445"/>
+            <wp:docPr id="3" name="Picture 3" descr="Text&#10;&#10;Description automatically generated"/>
+            <wp:cNvGraphicFramePr>
+              <a:graphicFrameLocks xmlns:a="http://schemas.openxmlformats.org/drawingml/2006/main" noChangeAspect="1"/>
+            </wp:cNvGraphicFramePr>
+            <a:graphic xmlns:a="http://schemas.openxmlformats.org/drawingml/2006/main">
+              <a:graphicData uri="http://schemas.openxmlformats.org/drawingml/2006/picture">
+                <pic:pic xmlns:pic="http://schemas.openxmlformats.org/drawingml/2006/picture">
+                  <pic:nvPicPr>
+                    <pic:cNvPr id="3" name="Picture 3" descr="Text&#10;&#10;Description automatically generated"/>
+                    <pic:cNvPicPr/>
+                  </pic:nvPicPr>
+                  <pic:blipFill>
+                    <a:blip r:embed="rId18"/>
+                    <a:stretch>
+                      <a:fillRect/>
+                    </a:stretch>
+                  </pic:blipFill>
+                  <pic:spPr>
+                    <a:xfrm>
+                      <a:off x="0" y="0"/>
+                      <a:ext cx="6120765" cy="859155"/>
+                    </a:xfrm>
+                    <a:prstGeom prst="rect">
+                      <a:avLst/>
+                    </a:prstGeom>
+                  </pic:spPr>
+                </pic:pic>
+              </a:graphicData>
+            </a:graphic>
+          </wp:inline>
+        </w:drawing>
+      </w:r>
+      <w:r>
+        <w:br/>
+      </w:r>
+    </w:p>
+    <w:p>
+      <w:pPr>
+        <w:pStyle w:val="Textbody"/>
+      </w:pPr>
+      <w:r>
+        <w:drawing>
+          <wp:inline distT="0" distB="0" distL="0" distR="0" wp14:anchorId="1A1104CC" wp14:editId="65FF7DD5">
+            <wp:extent cx="6120765" cy="4246245"/>
+            <wp:effectExtent l="0" t="0" r="635" b="0"/>
+            <wp:docPr id="5" name="Picture 5" descr="Graphical user interface, application&#10;&#10;Description automatically generated"/>
+            <wp:cNvGraphicFramePr>
+              <a:graphicFrameLocks xmlns:a="http://schemas.openxmlformats.org/drawingml/2006/main" noChangeAspect="1"/>
+            </wp:cNvGraphicFramePr>
+            <a:graphic xmlns:a="http://schemas.openxmlformats.org/drawingml/2006/main">
+              <a:graphicData uri="http://schemas.openxmlformats.org/drawingml/2006/picture">
+                <pic:pic xmlns:pic="http://schemas.openxmlformats.org/drawingml/2006/picture">
+                  <pic:nvPicPr>
+                    <pic:cNvPr id="5" name="Picture 5" descr="Graphical user interface, application&#10;&#10;Description automatically generated"/>
+                    <pic:cNvPicPr/>
+                  </pic:nvPicPr>
+                  <pic:blipFill>
+                    <a:blip r:embed="rId19"/>
+                    <a:stretch>
+                      <a:fillRect/>
+                    </a:stretch>
+                  </pic:blipFill>
+                  <pic:spPr>
+                    <a:xfrm>
+                      <a:off x="0" y="0"/>
+                      <a:ext cx="6120765" cy="4246245"/>
+                    </a:xfrm>
+                    <a:prstGeom prst="rect">
+                      <a:avLst/>
+                    </a:prstGeom>
+                  </pic:spPr>
+                </pic:pic>
+              </a:graphicData>
+            </a:graphic>
+          </wp:inline>
+        </w:drawing>
+      </w:r>
+      <w:r>
+        <w:br/>
+      </w:r>
+    </w:p>
+    <w:p>
+      <w:pPr>
         <w:pStyle w:val="Heading1"/>
       </w:pPr>
       <w:bookmarkStart w:id="141" w:name="_Toc11353211"/>
@@ -7025,7 +7180,7 @@
       <w:r>
         <w:t xml:space="preserve"> (</w:t>
       </w:r>
-      <w:hyperlink r:id="rId18" w:history="1">
+      <w:hyperlink r:id="rId20" w:history="1">
         <w:r>
           <w:t>poedit.net</w:t>
         </w:r>
@@ -7177,7 +7332,7 @@
       <w:r>
         <w:t xml:space="preserve"> Payments test environment (</w:t>
       </w:r>
-      <w:hyperlink r:id="rId19" w:history="1">
+      <w:hyperlink r:id="rId21" w:history="1">
         <w:r>
           <w:rPr>
             <w:rStyle w:val="Hyperlink"/>
@@ -7204,7 +7359,7 @@
       <w:r>
         <w:t xml:space="preserve"> Payments service. More information about testing is available at </w:t>
       </w:r>
-      <w:hyperlink r:id="rId20" w:history="1">
+      <w:hyperlink r:id="rId22" w:history="1">
         <w:r>
           <w:rPr>
             <w:rStyle w:val="Hyperlink"/>
@@ -7297,7 +7452,7 @@
                     <pic:cNvPicPr/>
                   </pic:nvPicPr>
                   <pic:blipFill>
-                    <a:blip r:embed="rId21"/>
+                    <a:blip r:embed="rId23"/>
                     <a:stretch>
                       <a:fillRect/>
                     </a:stretch>
@@ -7359,7 +7514,7 @@
                     <pic:cNvPicPr/>
                   </pic:nvPicPr>
                   <pic:blipFill>
-                    <a:blip r:embed="rId22"/>
+                    <a:blip r:embed="rId24"/>
                     <a:stretch>
                       <a:fillRect/>
                     </a:stretch>
@@ -7653,8 +7808,8 @@
       </w:pPr>
     </w:p>
     <w:sectPr>
-      <w:headerReference w:type="default" r:id="rId23"/>
-      <w:footerReference w:type="default" r:id="rId24"/>
+      <w:headerReference w:type="default" r:id="rId25"/>
+      <w:footerReference w:type="default" r:id="rId26"/>
       <w:pgSz w:w="11906" w:h="16838"/>
       <w:pgMar w:top="1702" w:right="1416" w:bottom="1258" w:left="851" w:header="900" w:footer="125" w:gutter="0"/>
       <w:cols w:space="708"/>
@@ -8152,7 +8307,15 @@
         <w:sz w:val="20"/>
         <w:szCs w:val="20"/>
       </w:rPr>
-      <w:t>25</w:t>
+      <w:t>2</w:t>
+    </w:r>
+    <w:r>
+      <w:rPr>
+        <w:rFonts w:ascii="Arial" w:hAnsi="Arial" w:cs="Arial"/>
+        <w:sz w:val="20"/>
+        <w:szCs w:val="20"/>
+      </w:rPr>
+      <w:t>9</w:t>
     </w:r>
     <w:r>
       <w:rPr>

</xml_diff>

<commit_message>
Updated the upgrade process documentation
</commit_message>
<xml_diff>
--- a/docs/Svea Payment Gateway Manual.docx
+++ b/docs/Svea Payment Gateway Manual.docx
@@ -345,7 +345,15 @@
           <w:iCs/>
           <w:szCs w:val="22"/>
         </w:rPr>
-        <w:t>16</w:t>
+        <w:t>1</w:t>
+      </w:r>
+      <w:r>
+        <w:rPr>
+          <w:i/>
+          <w:iCs/>
+          <w:szCs w:val="22"/>
+        </w:rPr>
+        <w:t>7</w:t>
       </w:r>
     </w:p>
     <w:p>
@@ -2039,7 +2047,7 @@
           <w:rPr>
             <w:noProof/>
           </w:rPr>
-          <w:t>15</w:t>
+          <w:t>16</w:t>
         </w:r>
         <w:r>
           <w:rPr>
@@ -2122,7 +2130,7 @@
           <w:rPr>
             <w:noProof/>
           </w:rPr>
-          <w:t>16</w:t>
+          <w:t>17</w:t>
         </w:r>
         <w:r>
           <w:rPr>
@@ -2205,7 +2213,7 @@
           <w:rPr>
             <w:noProof/>
           </w:rPr>
-          <w:t>16</w:t>
+          <w:t>17</w:t>
         </w:r>
         <w:r>
           <w:rPr>
@@ -2288,7 +2296,7 @@
           <w:rPr>
             <w:noProof/>
           </w:rPr>
-          <w:t>17</w:t>
+          <w:t>18</w:t>
         </w:r>
         <w:r>
           <w:rPr>
@@ -2371,7 +2379,7 @@
           <w:rPr>
             <w:noProof/>
           </w:rPr>
-          <w:t>19</w:t>
+          <w:t>20</w:t>
         </w:r>
         <w:r>
           <w:rPr>
@@ -2454,7 +2462,7 @@
           <w:rPr>
             <w:noProof/>
           </w:rPr>
-          <w:t>19</w:t>
+          <w:t>20</w:t>
         </w:r>
         <w:r>
           <w:rPr>
@@ -2537,7 +2545,7 @@
           <w:rPr>
             <w:noProof/>
           </w:rPr>
-          <w:t>19</w:t>
+          <w:t>20</w:t>
         </w:r>
         <w:r>
           <w:rPr>
@@ -4491,7 +4499,21 @@
                 <w:color w:val="000000"/>
                 <w:szCs w:val="22"/>
               </w:rPr>
-              <w:t>Check readme.md for version information 2.1.6 and above</w:t>
+              <w:t xml:space="preserve">Check readme.md for </w:t>
+            </w:r>
+            <w:r>
+              <w:rPr>
+                <w:color w:val="000000"/>
+                <w:szCs w:val="22"/>
+              </w:rPr>
+              <w:t>release</w:t>
+            </w:r>
+            <w:r>
+              <w:rPr>
+                <w:color w:val="000000"/>
+                <w:szCs w:val="22"/>
+              </w:rPr>
+              <w:t xml:space="preserve"> information 2.1.6 and above</w:t>
             </w:r>
           </w:p>
         </w:tc>
@@ -5720,11 +5742,11 @@
           <w:rPr>
             <w:rStyle w:val="Hyperlink"/>
           </w:rPr>
-          <w:t>https://github.com/maksuturva/woocommerce_payment_module/releases</w:t>
+          <w:t>https://github.com/maksuturva/woocommerce_payment_module</w:t>
         </w:r>
       </w:hyperlink>
       <w:r>
-        <w:t xml:space="preserve"> </w:t>
+        <w:br/>
       </w:r>
     </w:p>
     <w:p>
@@ -5739,13 +5761,22 @@
         <w:t>Download</w:t>
       </w:r>
       <w:r>
-        <w:t xml:space="preserve"> latest</w:t>
+        <w:t xml:space="preserve"> </w:t>
+      </w:r>
+      <w:r>
+        <w:t xml:space="preserve">the </w:t>
+      </w:r>
+      <w:r>
+        <w:t>latest</w:t>
       </w:r>
       <w:r>
         <w:t xml:space="preserve"> ZIP</w:t>
       </w:r>
       <w:r>
         <w:t xml:space="preserve"> (Source code zip)</w:t>
+      </w:r>
+      <w:r>
+        <w:t xml:space="preserve"> by pressing green Code-button and Download ZIP</w:t>
       </w:r>
     </w:p>
     <w:p>
@@ -5754,14 +5785,11 @@
         <w:ind w:left="720"/>
       </w:pPr>
       <w:r>
-        <w:rPr>
-          <w:noProof/>
-        </w:rPr>
         <w:drawing>
-          <wp:inline distT="0" distB="0" distL="0" distR="0" wp14:anchorId="0938F5A0" wp14:editId="3DECA794">
-            <wp:extent cx="4505960" cy="2683755"/>
-            <wp:effectExtent l="0" t="0" r="2540" b="0"/>
-            <wp:docPr id="2" name="Picture 2" descr="Graphical user interface, text, application&#10;&#10;Description automatically generated"/>
+          <wp:inline distT="0" distB="0" distL="0" distR="0" wp14:anchorId="3590E2EE" wp14:editId="36F307AE">
+            <wp:extent cx="5537831" cy="2982351"/>
+            <wp:effectExtent l="0" t="0" r="0" b="2540"/>
+            <wp:docPr id="8" name="Picture 8" descr="Graphical user interface, text, application, email&#10;&#10;Description automatically generated"/>
             <wp:cNvGraphicFramePr>
               <a:graphicFrameLocks xmlns:a="http://schemas.openxmlformats.org/drawingml/2006/main" noChangeAspect="1"/>
             </wp:cNvGraphicFramePr>
@@ -5769,7 +5797,7 @@
               <a:graphicData uri="http://schemas.openxmlformats.org/drawingml/2006/picture">
                 <pic:pic xmlns:pic="http://schemas.openxmlformats.org/drawingml/2006/picture">
                   <pic:nvPicPr>
-                    <pic:cNvPr id="2" name="Picture 2" descr="Graphical user interface, text, application&#10;&#10;Description automatically generated"/>
+                    <pic:cNvPr id="8" name="Picture 8" descr="Graphical user interface, text, application, email&#10;&#10;Description automatically generated"/>
                     <pic:cNvPicPr/>
                   </pic:nvPicPr>
                   <pic:blipFill>
@@ -5781,7 +5809,7 @@
                   <pic:spPr>
                     <a:xfrm>
                       <a:off x="0" y="0"/>
-                      <a:ext cx="4534139" cy="2700539"/>
+                      <a:ext cx="5580858" cy="3005523"/>
                     </a:xfrm>
                     <a:prstGeom prst="rect">
                       <a:avLst/>
@@ -5809,7 +5837,26 @@
         </w:numPr>
       </w:pPr>
       <w:r>
-        <w:t xml:space="preserve">On the WordPress plugins page, select </w:t>
+        <w:t>On the WordPress plugins page, select</w:t>
+      </w:r>
+      <w:r>
+        <w:t xml:space="preserve"> </w:t>
+      </w:r>
+      <w:proofErr w:type="spellStart"/>
+      <w:r>
+        <w:t>Lisää</w:t>
+      </w:r>
+      <w:proofErr w:type="spellEnd"/>
+      <w:r>
+        <w:t xml:space="preserve"> </w:t>
+      </w:r>
+      <w:proofErr w:type="spellStart"/>
+      <w:r>
+        <w:t>uusi</w:t>
+      </w:r>
+      <w:proofErr w:type="spellEnd"/>
+      <w:r>
+        <w:t xml:space="preserve"> (</w:t>
       </w:r>
       <w:r>
         <w:rPr>
@@ -5819,7 +5866,30 @@
         <w:t>Add New</w:t>
       </w:r>
       <w:r>
+        <w:rPr>
+          <w:i/>
+          <w:iCs/>
+        </w:rPr>
+        <w:t>)</w:t>
+      </w:r>
+      <w:r>
         <w:t xml:space="preserve"> and then </w:t>
+      </w:r>
+      <w:proofErr w:type="spellStart"/>
+      <w:r>
+        <w:t>Lataa</w:t>
+      </w:r>
+      <w:proofErr w:type="spellEnd"/>
+      <w:r>
+        <w:t xml:space="preserve"> </w:t>
+      </w:r>
+      <w:proofErr w:type="spellStart"/>
+      <w:r>
+        <w:t>Lisäosa</w:t>
+      </w:r>
+      <w:proofErr w:type="spellEnd"/>
+      <w:r>
+        <w:t xml:space="preserve"> (</w:t>
       </w:r>
       <w:r>
         <w:rPr>
@@ -5829,7 +5899,30 @@
         <w:t>Upload Plugin</w:t>
       </w:r>
       <w:r>
+        <w:rPr>
+          <w:i/>
+          <w:iCs/>
+        </w:rPr>
+        <w:t>)</w:t>
+      </w:r>
+      <w:r>
         <w:t xml:space="preserve">. Choose the zip-archive file you downloaded and select </w:t>
+      </w:r>
+      <w:proofErr w:type="spellStart"/>
+      <w:r>
+        <w:t>Asenna</w:t>
+      </w:r>
+      <w:proofErr w:type="spellEnd"/>
+      <w:r>
+        <w:t xml:space="preserve"> </w:t>
+      </w:r>
+      <w:proofErr w:type="spellStart"/>
+      <w:r>
+        <w:t>Nyt</w:t>
+      </w:r>
+      <w:proofErr w:type="spellEnd"/>
+      <w:r>
+        <w:t xml:space="preserve"> (</w:t>
       </w:r>
       <w:r>
         <w:rPr>
@@ -5839,24 +5932,62 @@
         <w:t>Install Now</w:t>
       </w:r>
       <w:r>
-        <w:t xml:space="preserve">. Choose then </w:t>
-      </w:r>
-      <w:r>
         <w:rPr>
           <w:i/>
           <w:iCs/>
         </w:rPr>
-        <w:t>Activate the plugin.</w:t>
+        <w:t>)</w:t>
+      </w:r>
+      <w:r>
+        <w:t xml:space="preserve">. Choose </w:t>
+      </w:r>
+      <w:proofErr w:type="spellStart"/>
+      <w:r>
+        <w:t>Aktivoi</w:t>
+      </w:r>
+      <w:proofErr w:type="spellEnd"/>
+      <w:r>
+        <w:t xml:space="preserve"> </w:t>
+      </w:r>
+      <w:r>
+        <w:t>(</w:t>
+      </w:r>
+      <w:r>
+        <w:rPr>
+          <w:i/>
+          <w:iCs/>
+        </w:rPr>
+        <w:t>Activate</w:t>
+      </w:r>
+      <w:r>
+        <w:rPr>
+          <w:i/>
+          <w:iCs/>
+        </w:rPr>
+        <w:t>)</w:t>
+      </w:r>
+      <w:r>
+        <w:rPr>
+          <w:i/>
+          <w:iCs/>
+        </w:rPr>
+        <w:t xml:space="preserve"> the plugin.</w:t>
+      </w:r>
+      <w:r>
+        <w:rPr>
+          <w:noProof/>
+        </w:rPr>
+        <w:t xml:space="preserve"> </w:t>
       </w:r>
       <w:r>
         <w:rPr>
           <w:noProof/>
         </w:rPr>
         <w:drawing>
-          <wp:inline distT="0" distB="0" distL="0" distR="0" wp14:anchorId="38AA28BE" wp14:editId="72E9DAB6">
-            <wp:extent cx="4506334" cy="2539219"/>
-            <wp:effectExtent l="0" t="0" r="2540" b="1270"/>
-            <wp:docPr id="4" name="Picture 4" descr="Graphical user interface, text, application, email&#10;&#10;Description automatically generated"/>
+          <wp:inline distT="0" distB="0" distL="0" distR="0" wp14:anchorId="1DA43D60" wp14:editId="3C3EE584">
+            <wp:extent cx="5451231" cy="2843530"/>
+            <wp:effectExtent l="0" t="0" r="0" b="1270"/>
+            <wp:docPr id="9" name="Picture 9" descr="Graphical user interface, text, application, email&#10;&#10;Description automatically generated"/>
             <wp:cNvGraphicFramePr>
               <a:graphicFrameLocks xmlns:a="http://schemas.openxmlformats.org/drawingml/2006/main" noChangeAspect="1"/>
             </wp:cNvGraphicFramePr>
@@ -5864,7 +5995,7 @@
               <a:graphicData uri="http://schemas.openxmlformats.org/drawingml/2006/picture">
                 <pic:pic xmlns:pic="http://schemas.openxmlformats.org/drawingml/2006/picture">
                   <pic:nvPicPr>
-                    <pic:cNvPr id="4" name="Picture 4" descr="Graphical user interface, text, application, email&#10;&#10;Description automatically generated"/>
+                    <pic:cNvPr id="9" name="Picture 9" descr="Graphical user interface, text, application, email&#10;&#10;Description automatically generated"/>
                     <pic:cNvPicPr/>
                   </pic:nvPicPr>
                   <pic:blipFill>
@@ -5876,7 +6007,7 @@
                   <pic:spPr>
                     <a:xfrm>
                       <a:off x="0" y="0"/>
-                      <a:ext cx="4524370" cy="2549382"/>
+                      <a:ext cx="5490326" cy="2863923"/>
                     </a:xfrm>
                     <a:prstGeom prst="rect">
                       <a:avLst/>
@@ -5891,18 +6022,64 @@
     </w:p>
     <w:p>
       <w:pPr>
-        <w:widowControl/>
-        <w:suppressAutoHyphens w:val="0"/>
-        <w:autoSpaceDN/>
-        <w:spacing w:after="160" w:line="259" w:lineRule="auto"/>
-        <w:textAlignment w:val="auto"/>
+        <w:pStyle w:val="Textbody"/>
+        <w:ind w:left="720"/>
+      </w:pPr>
+      <w:r>
         <w:rPr>
-          <w:rFonts w:ascii="Arial" w:eastAsia="Arial" w:hAnsi="Arial" w:cs="Arial"/>
-          <w:sz w:val="22"/>
+          <w:noProof/>
         </w:rPr>
-      </w:pPr>
-      <w:r>
-        <w:br w:type="page"/>
+        <w:t xml:space="preserve">Note! If you receive this error when uploading the zip package, you need to change your </w:t>
+      </w:r>
+      <w:r>
+        <w:rPr>
+          <w:noProof/>
+        </w:rPr>
+        <w:lastRenderedPageBreak/>
+        <w:t>server php.ini settings to allow 6M file size at least.</w:t>
+      </w:r>
+      <w:r>
+        <w:rPr>
+          <w:noProof/>
+        </w:rPr>
+        <w:br/>
+      </w:r>
+      <w:r>
+        <w:drawing>
+          <wp:inline distT="0" distB="0" distL="0" distR="0" wp14:anchorId="505C0786" wp14:editId="5C2E1AF6">
+            <wp:extent cx="4972929" cy="902340"/>
+            <wp:effectExtent l="0" t="0" r="5715" b="0"/>
+            <wp:docPr id="10" name="Picture 10" descr="Graphical user interface, text, application&#10;&#10;Description automatically generated"/>
+            <wp:cNvGraphicFramePr>
+              <a:graphicFrameLocks xmlns:a="http://schemas.openxmlformats.org/drawingml/2006/main" noChangeAspect="1"/>
+            </wp:cNvGraphicFramePr>
+            <a:graphic xmlns:a="http://schemas.openxmlformats.org/drawingml/2006/main">
+              <a:graphicData uri="http://schemas.openxmlformats.org/drawingml/2006/picture">
+                <pic:pic xmlns:pic="http://schemas.openxmlformats.org/drawingml/2006/picture">
+                  <pic:nvPicPr>
+                    <pic:cNvPr id="10" name="Picture 10" descr="Graphical user interface, text, application&#10;&#10;Description automatically generated"/>
+                    <pic:cNvPicPr/>
+                  </pic:nvPicPr>
+                  <pic:blipFill>
+                    <a:blip r:embed="rId12"/>
+                    <a:stretch>
+                      <a:fillRect/>
+                    </a:stretch>
+                  </pic:blipFill>
+                  <pic:spPr>
+                    <a:xfrm>
+                      <a:off x="0" y="0"/>
+                      <a:ext cx="5000287" cy="907304"/>
+                    </a:xfrm>
+                    <a:prstGeom prst="rect">
+                      <a:avLst/>
+                    </a:prstGeom>
+                  </pic:spPr>
+                </pic:pic>
+              </a:graphicData>
+            </a:graphic>
+          </wp:inline>
+        </w:drawing>
       </w:r>
     </w:p>
     <w:p>
@@ -5914,7 +6091,6 @@
         </w:numPr>
       </w:pPr>
       <w:r>
-        <w:lastRenderedPageBreak/>
         <w:t>Select Settings and configure the plugin as described in Configuration 6 -section in this guide.</w:t>
       </w:r>
     </w:p>
@@ -5963,7 +6139,7 @@
                     <pic:cNvPicPr/>
                   </pic:nvPicPr>
                   <pic:blipFill>
-                    <a:blip r:embed="rId12"/>
+                    <a:blip r:embed="rId13"/>
                     <a:stretch>
                       <a:fillRect/>
                     </a:stretch>
@@ -5986,6 +6162,42 @@
     </w:p>
     <w:p>
       <w:pPr>
+        <w:pStyle w:val="Textbody"/>
+        <w:numPr>
+          <w:ilvl w:val="0"/>
+          <w:numId w:val="15"/>
+        </w:numPr>
+      </w:pPr>
+      <w:r>
+        <w:t xml:space="preserve">Once more, go to Plugins listing and check that you have only one </w:t>
+      </w:r>
+      <w:proofErr w:type="spellStart"/>
+      <w:r>
+        <w:t>Svea</w:t>
+      </w:r>
+      <w:proofErr w:type="spellEnd"/>
+      <w:r>
+        <w:t xml:space="preserve"> Payment Gateway installed. Then, continue with </w:t>
+      </w:r>
+      <w:r>
+        <w:t>the c</w:t>
+      </w:r>
+      <w:r>
+        <w:t xml:space="preserve">hapter </w:t>
+      </w:r>
+      <w:r>
+        <w:rPr>
+          <w:i/>
+          <w:iCs/>
+        </w:rPr>
+        <w:t>6 Installation</w:t>
+      </w:r>
+      <w:r>
+        <w:t>.</w:t>
+      </w:r>
+    </w:p>
+    <w:p>
+      <w:pPr>
         <w:suppressAutoHyphens w:val="0"/>
         <w:rPr>
           <w:rFonts w:ascii="Arial" w:eastAsia="Droid Sans Fallback" w:hAnsi="Arial" w:cs="Lohit Hindi"/>
@@ -6016,7 +6228,13 @@
       <w:bookmarkStart w:id="57" w:name="_Toc58863988"/>
       <w:r>
         <w:lastRenderedPageBreak/>
-        <w:t>Upgrading an existing plugin</w:t>
+        <w:t xml:space="preserve">Upgrading </w:t>
+      </w:r>
+      <w:r>
+        <w:t>the</w:t>
+      </w:r>
+      <w:r>
+        <w:t xml:space="preserve"> existing plugin</w:t>
       </w:r>
       <w:bookmarkEnd w:id="49"/>
       <w:bookmarkEnd w:id="50"/>
@@ -6033,20 +6251,24 @@
         <w:pStyle w:val="Textbody"/>
       </w:pPr>
       <w:r>
-        <w:t xml:space="preserve">Upgrade existing plugin following the </w:t>
-      </w:r>
-      <w:proofErr w:type="gramStart"/>
-      <w:r>
-        <w:t>first time</w:t>
-      </w:r>
-      <w:proofErr w:type="gramEnd"/>
-      <w:r>
-        <w:t xml:space="preserve"> installation in section 5.1. It's wise to take back up of your database and files.</w:t>
+        <w:t>It's wise to take back up of your database and files.</w:t>
       </w:r>
     </w:p>
     <w:p>
       <w:pPr>
         <w:pStyle w:val="Textbody"/>
+      </w:pPr>
+      <w:r>
+        <w:t>To upgrade the plugin, use Installation process described in the Chapter 5.1. WooCommerce will notice that you have the plugin installed already and upgrade the current version.</w:t>
+      </w:r>
+    </w:p>
+    <w:p>
+      <w:pPr>
+        <w:pStyle w:val="Textbody"/>
+        <w:numPr>
+          <w:ilvl w:val="0"/>
+          <w:numId w:val="18"/>
+        </w:numPr>
       </w:pPr>
       <w:r>
         <w:t xml:space="preserve">Select </w:t>
@@ -6065,16 +6287,81 @@
     <w:p>
       <w:pPr>
         <w:pStyle w:val="Textbody"/>
-      </w:pPr>
-      <w:r>
+        <w:ind w:left="1304"/>
         <w:rPr>
-          <w:noProof/>
+          <w:i/>
+          <w:iCs/>
         </w:rPr>
+      </w:pPr>
+      <w:r>
+        <w:t>Note! If you don’t get the Repla</w:t>
+      </w:r>
+      <w:r>
+        <w:t>c</w:t>
+      </w:r>
+      <w:r>
+        <w:t>e current with uploaded view, stop</w:t>
+      </w:r>
+      <w:r>
+        <w:t xml:space="preserve"> and don’t click Activate Plugin</w:t>
+      </w:r>
+      <w:r>
+        <w:t xml:space="preserve">. </w:t>
+      </w:r>
+      <w:r>
+        <w:t xml:space="preserve">In this case the directory in the zip file does not match the current plugin directory. Go to </w:t>
+      </w:r>
+      <w:r>
+        <w:t xml:space="preserve">the </w:t>
+      </w:r>
+      <w:r>
+        <w:t xml:space="preserve">chapter </w:t>
+      </w:r>
+      <w:r>
+        <w:rPr>
+          <w:i/>
+          <w:iCs/>
+        </w:rPr>
+        <w:t xml:space="preserve">5.3 </w:t>
+      </w:r>
+      <w:r>
+        <w:rPr>
+          <w:i/>
+          <w:iCs/>
+        </w:rPr>
+        <w:t>Reinstalling the plugin</w:t>
+      </w:r>
+    </w:p>
+    <w:p>
+      <w:pPr>
+        <w:pStyle w:val="Textbody"/>
+        <w:numPr>
+          <w:ilvl w:val="0"/>
+          <w:numId w:val="18"/>
+        </w:numPr>
+      </w:pPr>
+      <w:r>
+        <w:t xml:space="preserve">Go to Plugins listing and check that the version of </w:t>
+      </w:r>
+      <w:proofErr w:type="spellStart"/>
+      <w:r>
+        <w:t>Svea</w:t>
+      </w:r>
+      <w:proofErr w:type="spellEnd"/>
+      <w:r>
+        <w:t xml:space="preserve"> Payment Plugins matches the newest release version.</w:t>
+      </w:r>
+    </w:p>
+    <w:p>
+      <w:pPr>
+        <w:pStyle w:val="Textbody"/>
+      </w:pPr>
+      <w:r>
         <w:drawing>
-          <wp:inline distT="0" distB="0" distL="0" distR="0" wp14:anchorId="01498984" wp14:editId="7D2D3988">
-            <wp:extent cx="4571746" cy="3882683"/>
-            <wp:effectExtent l="0" t="0" r="635" b="3810"/>
-            <wp:docPr id="7" name="Picture 7" descr="Graphical user interface, text, application&#10;&#10;Description automatically generated"/>
+          <wp:inline distT="0" distB="0" distL="0" distR="0" wp14:anchorId="500C5665" wp14:editId="6D851740">
+            <wp:extent cx="5050302" cy="4209895"/>
+            <wp:effectExtent l="0" t="0" r="4445" b="0"/>
+            <wp:docPr id="11" name="Picture 11" descr="Graphical user interface, application&#10;&#10;Description automatically generated"/>
             <wp:cNvGraphicFramePr>
               <a:graphicFrameLocks xmlns:a="http://schemas.openxmlformats.org/drawingml/2006/main" noChangeAspect="1"/>
             </wp:cNvGraphicFramePr>
@@ -6082,11 +6369,11 @@
               <a:graphicData uri="http://schemas.openxmlformats.org/drawingml/2006/picture">
                 <pic:pic xmlns:pic="http://schemas.openxmlformats.org/drawingml/2006/picture">
                   <pic:nvPicPr>
-                    <pic:cNvPr id="7" name="Picture 7" descr="Graphical user interface, text, application&#10;&#10;Description automatically generated"/>
+                    <pic:cNvPr id="11" name="Picture 11" descr="Graphical user interface, application&#10;&#10;Description automatically generated"/>
                     <pic:cNvPicPr/>
                   </pic:nvPicPr>
                   <pic:blipFill>
-                    <a:blip r:embed="rId13"/>
+                    <a:blip r:embed="rId14"/>
                     <a:stretch>
                       <a:fillRect/>
                     </a:stretch>
@@ -6094,7 +6381,7 @@
                   <pic:spPr>
                     <a:xfrm>
                       <a:off x="0" y="0"/>
-                      <a:ext cx="4595701" cy="3903027"/>
+                      <a:ext cx="5056435" cy="4215008"/>
                     </a:xfrm>
                     <a:prstGeom prst="rect">
                       <a:avLst/>
@@ -6109,13 +6396,125 @@
     </w:p>
     <w:p>
       <w:pPr>
+        <w:pStyle w:val="Heading2"/>
+      </w:pPr>
+      <w:r>
+        <w:t>Reinstalling the plugin</w:t>
+      </w:r>
+    </w:p>
+    <w:p>
+      <w:pPr>
         <w:pStyle w:val="Textbody"/>
       </w:pPr>
+      <w:r>
+        <w:t>It's wise to take back up of your database and files.</w:t>
+      </w:r>
+      <w:r>
+        <w:t xml:space="preserve"> </w:t>
+      </w:r>
     </w:p>
     <w:p>
       <w:pPr>
         <w:pStyle w:val="Textbody"/>
       </w:pPr>
+      <w:r>
+        <w:t>Use this method to upgrade the plugin when the zip file directory does not match the current installation</w:t>
+      </w:r>
+      <w:r>
+        <w:t xml:space="preserve"> and you’re not able to use the normal upgrade described in </w:t>
+      </w:r>
+      <w:r>
+        <w:t xml:space="preserve">the </w:t>
+      </w:r>
+      <w:r>
+        <w:t>chapter 5.2</w:t>
+      </w:r>
+      <w:r>
+        <w:t>.</w:t>
+      </w:r>
+      <w:r>
+        <w:t xml:space="preserve"> </w:t>
+      </w:r>
+    </w:p>
+    <w:p>
+      <w:pPr>
+        <w:pStyle w:val="Textbody"/>
+        <w:numPr>
+          <w:ilvl w:val="0"/>
+          <w:numId w:val="17"/>
+        </w:numPr>
+      </w:pPr>
+      <w:r>
+        <w:t xml:space="preserve">Go to Plugins listing and Deactivate </w:t>
+      </w:r>
+      <w:proofErr w:type="spellStart"/>
+      <w:r>
+        <w:t>Svea</w:t>
+      </w:r>
+      <w:proofErr w:type="spellEnd"/>
+      <w:r>
+        <w:t xml:space="preserve"> Payments Gateway</w:t>
+      </w:r>
+    </w:p>
+    <w:p>
+      <w:pPr>
+        <w:pStyle w:val="Textbody"/>
+        <w:numPr>
+          <w:ilvl w:val="0"/>
+          <w:numId w:val="17"/>
+        </w:numPr>
+      </w:pPr>
+      <w:r>
+        <w:t xml:space="preserve">Delete </w:t>
+      </w:r>
+      <w:proofErr w:type="spellStart"/>
+      <w:r>
+        <w:t>Svea</w:t>
+      </w:r>
+      <w:proofErr w:type="spellEnd"/>
+      <w:r>
+        <w:t xml:space="preserve"> Payments Gateway (don’t worry, this deletes only the plugin. All orders and settings are in safe)</w:t>
+      </w:r>
+    </w:p>
+    <w:p>
+      <w:pPr>
+        <w:pStyle w:val="Textbody"/>
+        <w:numPr>
+          <w:ilvl w:val="0"/>
+          <w:numId w:val="17"/>
+        </w:numPr>
+      </w:pPr>
+      <w:r>
+        <w:t xml:space="preserve">Go and proceed the installation as described in </w:t>
+      </w:r>
+      <w:r>
+        <w:t xml:space="preserve">the </w:t>
+      </w:r>
+      <w:r>
+        <w:t xml:space="preserve">chapter </w:t>
+      </w:r>
+      <w:r>
+        <w:rPr>
+          <w:i/>
+          <w:iCs/>
+        </w:rPr>
+        <w:t>5.1 Installing the plugin</w:t>
+      </w:r>
+    </w:p>
+    <w:p>
+      <w:pPr>
+        <w:pStyle w:val="Textbody"/>
+      </w:pPr>
+    </w:p>
+    <w:p>
+      <w:pPr>
+        <w:tabs>
+          <w:tab w:val="left" w:pos="1617"/>
+        </w:tabs>
+      </w:pPr>
+      <w:r>
+        <w:tab/>
+      </w:r>
     </w:p>
     <w:p>
       <w:pPr>
@@ -6205,7 +6604,7 @@
                     <pic:cNvPicPr/>
                   </pic:nvPicPr>
                   <pic:blipFill>
-                    <a:blip r:embed="rId14"/>
+                    <a:blip r:embed="rId15"/>
                     <a:stretch>
                       <a:fillRect/>
                     </a:stretch>
@@ -6319,7 +6718,7 @@
                     <pic:cNvPicPr/>
                   </pic:nvPicPr>
                   <pic:blipFill>
-                    <a:blip r:embed="rId15"/>
+                    <a:blip r:embed="rId16"/>
                     <a:stretch>
                       <a:fillRect/>
                     </a:stretch>
@@ -6682,7 +7081,7 @@
       <w:r>
         <w:t xml:space="preserve"> Payments production environment (where the customers can make actual payments) uses an SSL-secured connection in a URL </w:t>
       </w:r>
-      <w:hyperlink r:id="rId16" w:history="1">
+      <w:hyperlink r:id="rId17" w:history="1">
         <w:r>
           <w:rPr>
             <w:rStyle w:val="Hyperlink"/>
@@ -6709,7 +7108,7 @@
       <w:r>
         <w:t xml:space="preserve"> Payments test environment (where you can walk through the whole payment process without using actual money), the connection uses URL </w:t>
       </w:r>
-      <w:hyperlink r:id="rId17" w:history="1">
+      <w:hyperlink r:id="rId18" w:history="1">
         <w:r>
           <w:rPr>
             <w:rStyle w:val="Hyperlink"/>
@@ -7039,6 +7438,9 @@
         <w:br/>
       </w:r>
       <w:r>
+        <w:rPr>
+          <w:noProof/>
+        </w:rPr>
         <w:drawing>
           <wp:inline distT="0" distB="0" distL="0" distR="0" wp14:anchorId="5FB8CD69" wp14:editId="7A52808C">
             <wp:extent cx="6120765" cy="859155"/>
@@ -7055,7 +7457,7 @@
                     <pic:cNvPicPr/>
                   </pic:nvPicPr>
                   <pic:blipFill>
-                    <a:blip r:embed="rId18"/>
+                    <a:blip r:embed="rId19"/>
                     <a:stretch>
                       <a:fillRect/>
                     </a:stretch>
@@ -7084,6 +7486,9 @@
         <w:pStyle w:val="Textbody"/>
       </w:pPr>
       <w:r>
+        <w:rPr>
+          <w:noProof/>
+        </w:rPr>
         <w:drawing>
           <wp:inline distT="0" distB="0" distL="0" distR="0" wp14:anchorId="1A1104CC" wp14:editId="65FF7DD5">
             <wp:extent cx="6120765" cy="4246245"/>
@@ -7100,7 +7505,7 @@
                     <pic:cNvPicPr/>
                   </pic:nvPicPr>
                   <pic:blipFill>
-                    <a:blip r:embed="rId19"/>
+                    <a:blip r:embed="rId20"/>
                     <a:stretch>
                       <a:fillRect/>
                     </a:stretch>
@@ -7180,7 +7585,7 @@
       <w:r>
         <w:t xml:space="preserve"> (</w:t>
       </w:r>
-      <w:hyperlink r:id="rId20" w:history="1">
+      <w:hyperlink r:id="rId21" w:history="1">
         <w:r>
           <w:t>poedit.net</w:t>
         </w:r>
@@ -7332,7 +7737,7 @@
       <w:r>
         <w:t xml:space="preserve"> Payments test environment (</w:t>
       </w:r>
-      <w:hyperlink r:id="rId21" w:history="1">
+      <w:hyperlink r:id="rId22" w:history="1">
         <w:r>
           <w:rPr>
             <w:rStyle w:val="Hyperlink"/>
@@ -7359,7 +7764,7 @@
       <w:r>
         <w:t xml:space="preserve"> Payments service. More information about testing is available at </w:t>
       </w:r>
-      <w:hyperlink r:id="rId22" w:history="1">
+      <w:hyperlink r:id="rId23" w:history="1">
         <w:r>
           <w:rPr>
             <w:rStyle w:val="Hyperlink"/>
@@ -7452,7 +7857,7 @@
                     <pic:cNvPicPr/>
                   </pic:nvPicPr>
                   <pic:blipFill>
-                    <a:blip r:embed="rId23"/>
+                    <a:blip r:embed="rId24"/>
                     <a:stretch>
                       <a:fillRect/>
                     </a:stretch>
@@ -7514,7 +7919,7 @@
                     <pic:cNvPicPr/>
                   </pic:nvPicPr>
                   <pic:blipFill>
-                    <a:blip r:embed="rId24"/>
+                    <a:blip r:embed="rId25"/>
                     <a:stretch>
                       <a:fillRect/>
                     </a:stretch>
@@ -7808,8 +8213,8 @@
       </w:pPr>
     </w:p>
     <w:sectPr>
-      <w:headerReference w:type="default" r:id="rId25"/>
-      <w:footerReference w:type="default" r:id="rId26"/>
+      <w:headerReference w:type="default" r:id="rId26"/>
+      <w:footerReference w:type="default" r:id="rId27"/>
       <w:pgSz w:w="11906" w:h="16838"/>
       <w:pgMar w:top="1702" w:right="1416" w:bottom="1258" w:left="851" w:header="900" w:footer="125" w:gutter="0"/>
       <w:cols w:space="708"/>
@@ -8307,15 +8712,7 @@
         <w:sz w:val="20"/>
         <w:szCs w:val="20"/>
       </w:rPr>
-      <w:t>2</w:t>
-    </w:r>
-    <w:r>
-      <w:rPr>
-        <w:rFonts w:ascii="Arial" w:hAnsi="Arial" w:cs="Arial"/>
-        <w:sz w:val="20"/>
-        <w:szCs w:val="20"/>
-      </w:rPr>
-      <w:t>9</w:t>
+      <w:t>16</w:t>
     </w:r>
     <w:r>
       <w:rPr>
@@ -8331,7 +8728,7 @@
         <w:sz w:val="20"/>
         <w:szCs w:val="20"/>
       </w:rPr>
-      <w:t>1</w:t>
+      <w:t>2</w:t>
     </w:r>
     <w:r>
       <w:rPr>
@@ -8562,6 +8959,95 @@
     </w:lvl>
   </w:abstractNum>
   <w:abstractNum w:abstractNumId="3" w15:restartNumberingAfterBreak="0">
+    <w:nsid w:val="1D853078"/>
+    <w:multiLevelType w:val="hybridMultilevel"/>
+    <w:tmpl w:val="7424F328"/>
+    <w:lvl w:ilvl="0" w:tplc="08090011">
+      <w:start w:val="1"/>
+      <w:numFmt w:val="decimal"/>
+      <w:lvlText w:val="%1)"/>
+      <w:lvlJc w:val="left"/>
+      <w:pPr>
+        <w:ind w:left="720" w:hanging="360"/>
+      </w:pPr>
+      <w:rPr>
+        <w:rFonts w:hint="default"/>
+      </w:rPr>
+    </w:lvl>
+    <w:lvl w:ilvl="1" w:tplc="08090019" w:tentative="1">
+      <w:start w:val="1"/>
+      <w:numFmt w:val="lowerLetter"/>
+      <w:lvlText w:val="%2."/>
+      <w:lvlJc w:val="left"/>
+      <w:pPr>
+        <w:ind w:left="1440" w:hanging="360"/>
+      </w:pPr>
+    </w:lvl>
+    <w:lvl w:ilvl="2" w:tplc="0809001B" w:tentative="1">
+      <w:start w:val="1"/>
+      <w:numFmt w:val="lowerRoman"/>
+      <w:lvlText w:val="%3."/>
+      <w:lvlJc w:val="right"/>
+      <w:pPr>
+        <w:ind w:left="2160" w:hanging="180"/>
+      </w:pPr>
+    </w:lvl>
+    <w:lvl w:ilvl="3" w:tplc="0809000F" w:tentative="1">
+      <w:start w:val="1"/>
+      <w:numFmt w:val="decimal"/>
+      <w:lvlText w:val="%4."/>
+      <w:lvlJc w:val="left"/>
+      <w:pPr>
+        <w:ind w:left="2880" w:hanging="360"/>
+      </w:pPr>
+    </w:lvl>
+    <w:lvl w:ilvl="4" w:tplc="08090019" w:tentative="1">
+      <w:start w:val="1"/>
+      <w:numFmt w:val="lowerLetter"/>
+      <w:lvlText w:val="%5."/>
+      <w:lvlJc w:val="left"/>
+      <w:pPr>
+        <w:ind w:left="3600" w:hanging="360"/>
+      </w:pPr>
+    </w:lvl>
+    <w:lvl w:ilvl="5" w:tplc="0809001B" w:tentative="1">
+      <w:start w:val="1"/>
+      <w:numFmt w:val="lowerRoman"/>
+      <w:lvlText w:val="%6."/>
+      <w:lvlJc w:val="right"/>
+      <w:pPr>
+        <w:ind w:left="4320" w:hanging="180"/>
+      </w:pPr>
+    </w:lvl>
+    <w:lvl w:ilvl="6" w:tplc="0809000F" w:tentative="1">
+      <w:start w:val="1"/>
+      <w:numFmt w:val="decimal"/>
+      <w:lvlText w:val="%7."/>
+      <w:lvlJc w:val="left"/>
+      <w:pPr>
+        <w:ind w:left="5040" w:hanging="360"/>
+      </w:pPr>
+    </w:lvl>
+    <w:lvl w:ilvl="7" w:tplc="08090019" w:tentative="1">
+      <w:start w:val="1"/>
+      <w:numFmt w:val="lowerLetter"/>
+      <w:lvlText w:val="%8."/>
+      <w:lvlJc w:val="left"/>
+      <w:pPr>
+        <w:ind w:left="5760" w:hanging="360"/>
+      </w:pPr>
+    </w:lvl>
+    <w:lvl w:ilvl="8" w:tplc="0809001B" w:tentative="1">
+      <w:start w:val="1"/>
+      <w:numFmt w:val="lowerRoman"/>
+      <w:lvlText w:val="%9."/>
+      <w:lvlJc w:val="right"/>
+      <w:pPr>
+        <w:ind w:left="6480" w:hanging="180"/>
+      </w:pPr>
+    </w:lvl>
+  </w:abstractNum>
+  <w:abstractNum w:abstractNumId="4" w15:restartNumberingAfterBreak="0">
     <w:nsid w:val="2D6E1CFD"/>
     <w:multiLevelType w:val="hybridMultilevel"/>
     <w:tmpl w:val="E3F0EFD2"/>
@@ -8674,7 +9160,7 @@
       </w:rPr>
     </w:lvl>
   </w:abstractNum>
-  <w:abstractNum w:abstractNumId="4" w15:restartNumberingAfterBreak="0">
+  <w:abstractNum w:abstractNumId="5" w15:restartNumberingAfterBreak="0">
     <w:nsid w:val="3CC81842"/>
     <w:multiLevelType w:val="multilevel"/>
     <w:tmpl w:val="C358B6A8"/>
@@ -8778,7 +9264,7 @@
       </w:rPr>
     </w:lvl>
   </w:abstractNum>
-  <w:abstractNum w:abstractNumId="5" w15:restartNumberingAfterBreak="0">
+  <w:abstractNum w:abstractNumId="6" w15:restartNumberingAfterBreak="0">
     <w:nsid w:val="3DDA0EB0"/>
     <w:multiLevelType w:val="multilevel"/>
     <w:tmpl w:val="6F1E654C"/>
@@ -8844,7 +9330,96 @@
       <w:lvlJc w:val="left"/>
     </w:lvl>
   </w:abstractNum>
-  <w:abstractNum w:abstractNumId="6" w15:restartNumberingAfterBreak="0">
+  <w:abstractNum w:abstractNumId="7" w15:restartNumberingAfterBreak="0">
+    <w:nsid w:val="3DF9325D"/>
+    <w:multiLevelType w:val="hybridMultilevel"/>
+    <w:tmpl w:val="5B38E14C"/>
+    <w:lvl w:ilvl="0" w:tplc="08090011">
+      <w:start w:val="1"/>
+      <w:numFmt w:val="decimal"/>
+      <w:lvlText w:val="%1)"/>
+      <w:lvlJc w:val="left"/>
+      <w:pPr>
+        <w:ind w:left="720" w:hanging="360"/>
+      </w:pPr>
+      <w:rPr>
+        <w:rFonts w:hint="default"/>
+      </w:rPr>
+    </w:lvl>
+    <w:lvl w:ilvl="1" w:tplc="08090019" w:tentative="1">
+      <w:start w:val="1"/>
+      <w:numFmt w:val="lowerLetter"/>
+      <w:lvlText w:val="%2."/>
+      <w:lvlJc w:val="left"/>
+      <w:pPr>
+        <w:ind w:left="1440" w:hanging="360"/>
+      </w:pPr>
+    </w:lvl>
+    <w:lvl w:ilvl="2" w:tplc="0809001B" w:tentative="1">
+      <w:start w:val="1"/>
+      <w:numFmt w:val="lowerRoman"/>
+      <w:lvlText w:val="%3."/>
+      <w:lvlJc w:val="right"/>
+      <w:pPr>
+        <w:ind w:left="2160" w:hanging="180"/>
+      </w:pPr>
+    </w:lvl>
+    <w:lvl w:ilvl="3" w:tplc="0809000F" w:tentative="1">
+      <w:start w:val="1"/>
+      <w:numFmt w:val="decimal"/>
+      <w:lvlText w:val="%4."/>
+      <w:lvlJc w:val="left"/>
+      <w:pPr>
+        <w:ind w:left="2880" w:hanging="360"/>
+      </w:pPr>
+    </w:lvl>
+    <w:lvl w:ilvl="4" w:tplc="08090019" w:tentative="1">
+      <w:start w:val="1"/>
+      <w:numFmt w:val="lowerLetter"/>
+      <w:lvlText w:val="%5."/>
+      <w:lvlJc w:val="left"/>
+      <w:pPr>
+        <w:ind w:left="3600" w:hanging="360"/>
+      </w:pPr>
+    </w:lvl>
+    <w:lvl w:ilvl="5" w:tplc="0809001B" w:tentative="1">
+      <w:start w:val="1"/>
+      <w:numFmt w:val="lowerRoman"/>
+      <w:lvlText w:val="%6."/>
+      <w:lvlJc w:val="right"/>
+      <w:pPr>
+        <w:ind w:left="4320" w:hanging="180"/>
+      </w:pPr>
+    </w:lvl>
+    <w:lvl w:ilvl="6" w:tplc="0809000F" w:tentative="1">
+      <w:start w:val="1"/>
+      <w:numFmt w:val="decimal"/>
+      <w:lvlText w:val="%7."/>
+      <w:lvlJc w:val="left"/>
+      <w:pPr>
+        <w:ind w:left="5040" w:hanging="360"/>
+      </w:pPr>
+    </w:lvl>
+    <w:lvl w:ilvl="7" w:tplc="08090019" w:tentative="1">
+      <w:start w:val="1"/>
+      <w:numFmt w:val="lowerLetter"/>
+      <w:lvlText w:val="%8."/>
+      <w:lvlJc w:val="left"/>
+      <w:pPr>
+        <w:ind w:left="5760" w:hanging="360"/>
+      </w:pPr>
+    </w:lvl>
+    <w:lvl w:ilvl="8" w:tplc="0809001B" w:tentative="1">
+      <w:start w:val="1"/>
+      <w:numFmt w:val="lowerRoman"/>
+      <w:lvlText w:val="%9."/>
+      <w:lvlJc w:val="right"/>
+      <w:pPr>
+        <w:ind w:left="6480" w:hanging="180"/>
+      </w:pPr>
+    </w:lvl>
+  </w:abstractNum>
+  <w:abstractNum w:abstractNumId="8" w15:restartNumberingAfterBreak="0">
     <w:nsid w:val="48B6429E"/>
     <w:multiLevelType w:val="multilevel"/>
     <w:tmpl w:val="B6DED440"/>
@@ -8930,7 +9505,7 @@
       </w:pPr>
     </w:lvl>
   </w:abstractNum>
-  <w:abstractNum w:abstractNumId="7" w15:restartNumberingAfterBreak="0">
+  <w:abstractNum w:abstractNumId="9" w15:restartNumberingAfterBreak="0">
     <w:nsid w:val="491151BA"/>
     <w:multiLevelType w:val="multilevel"/>
     <w:tmpl w:val="2C7C073A"/>
@@ -8996,7 +9571,7 @@
       <w:lvlJc w:val="left"/>
     </w:lvl>
   </w:abstractNum>
-  <w:abstractNum w:abstractNumId="8" w15:restartNumberingAfterBreak="0">
+  <w:abstractNum w:abstractNumId="10" w15:restartNumberingAfterBreak="0">
     <w:nsid w:val="49173516"/>
     <w:multiLevelType w:val="multilevel"/>
     <w:tmpl w:val="BB762EF2"/>
@@ -9062,7 +9637,7 @@
       <w:lvlJc w:val="left"/>
     </w:lvl>
   </w:abstractNum>
-  <w:abstractNum w:abstractNumId="9" w15:restartNumberingAfterBreak="0">
+  <w:abstractNum w:abstractNumId="11" w15:restartNumberingAfterBreak="0">
     <w:nsid w:val="4D1B3763"/>
     <w:multiLevelType w:val="multilevel"/>
     <w:tmpl w:val="0438274E"/>
@@ -9128,7 +9703,7 @@
       <w:lvlJc w:val="left"/>
     </w:lvl>
   </w:abstractNum>
-  <w:abstractNum w:abstractNumId="10" w15:restartNumberingAfterBreak="0">
+  <w:abstractNum w:abstractNumId="12" w15:restartNumberingAfterBreak="0">
     <w:nsid w:val="4F635A91"/>
     <w:multiLevelType w:val="multilevel"/>
     <w:tmpl w:val="51CEAFA0"/>
@@ -9194,7 +9769,7 @@
       <w:lvlJc w:val="left"/>
     </w:lvl>
   </w:abstractNum>
-  <w:abstractNum w:abstractNumId="11" w15:restartNumberingAfterBreak="0">
+  <w:abstractNum w:abstractNumId="13" w15:restartNumberingAfterBreak="0">
     <w:nsid w:val="51031C0B"/>
     <w:multiLevelType w:val="multilevel"/>
     <w:tmpl w:val="3738AF18"/>
@@ -9260,7 +9835,7 @@
       <w:lvlJc w:val="left"/>
     </w:lvl>
   </w:abstractNum>
-  <w:abstractNum w:abstractNumId="12" w15:restartNumberingAfterBreak="0">
+  <w:abstractNum w:abstractNumId="14" w15:restartNumberingAfterBreak="0">
     <w:nsid w:val="5DDA2CE8"/>
     <w:multiLevelType w:val="multilevel"/>
     <w:tmpl w:val="D95A0C22"/>
@@ -9326,7 +9901,7 @@
       <w:lvlJc w:val="left"/>
     </w:lvl>
   </w:abstractNum>
-  <w:abstractNum w:abstractNumId="13" w15:restartNumberingAfterBreak="0">
+  <w:abstractNum w:abstractNumId="15" w15:restartNumberingAfterBreak="0">
     <w:nsid w:val="62214FB2"/>
     <w:multiLevelType w:val="hybridMultilevel"/>
     <w:tmpl w:val="E50A5D60"/>
@@ -9415,7 +9990,7 @@
       </w:pPr>
     </w:lvl>
   </w:abstractNum>
-  <w:abstractNum w:abstractNumId="14" w15:restartNumberingAfterBreak="0">
+  <w:abstractNum w:abstractNumId="16" w15:restartNumberingAfterBreak="0">
     <w:nsid w:val="70B658C9"/>
     <w:multiLevelType w:val="multilevel"/>
     <w:tmpl w:val="C6EAB140"/>
@@ -9481,7 +10056,7 @@
       <w:lvlJc w:val="left"/>
     </w:lvl>
   </w:abstractNum>
-  <w:abstractNum w:abstractNumId="15" w15:restartNumberingAfterBreak="0">
+  <w:abstractNum w:abstractNumId="17" w15:restartNumberingAfterBreak="0">
     <w:nsid w:val="77AD766C"/>
     <w:multiLevelType w:val="multilevel"/>
     <w:tmpl w:val="99AA7BC6"/>
@@ -9586,51 +10161,57 @@
     </w:lvl>
   </w:abstractNum>
   <w:num w:numId="1">
-    <w:abstractNumId w:val="6"/>
+    <w:abstractNumId w:val="8"/>
   </w:num>
   <w:num w:numId="2">
     <w:abstractNumId w:val="0"/>
   </w:num>
   <w:num w:numId="3">
-    <w:abstractNumId w:val="11"/>
+    <w:abstractNumId w:val="13"/>
   </w:num>
   <w:num w:numId="4">
-    <w:abstractNumId w:val="12"/>
+    <w:abstractNumId w:val="14"/>
   </w:num>
   <w:num w:numId="5">
-    <w:abstractNumId w:val="14"/>
+    <w:abstractNumId w:val="16"/>
   </w:num>
   <w:num w:numId="6">
-    <w:abstractNumId w:val="7"/>
+    <w:abstractNumId w:val="9"/>
   </w:num>
   <w:num w:numId="7">
-    <w:abstractNumId w:val="8"/>
+    <w:abstractNumId w:val="10"/>
   </w:num>
   <w:num w:numId="8">
-    <w:abstractNumId w:val="5"/>
+    <w:abstractNumId w:val="6"/>
   </w:num>
   <w:num w:numId="9">
-    <w:abstractNumId w:val="9"/>
+    <w:abstractNumId w:val="11"/>
   </w:num>
   <w:num w:numId="10">
     <w:abstractNumId w:val="2"/>
   </w:num>
   <w:num w:numId="11">
-    <w:abstractNumId w:val="10"/>
+    <w:abstractNumId w:val="12"/>
   </w:num>
   <w:num w:numId="12">
     <w:abstractNumId w:val="1"/>
   </w:num>
   <w:num w:numId="13">
+    <w:abstractNumId w:val="5"/>
+  </w:num>
+  <w:num w:numId="14">
+    <w:abstractNumId w:val="17"/>
+  </w:num>
+  <w:num w:numId="15">
+    <w:abstractNumId w:val="15"/>
+  </w:num>
+  <w:num w:numId="16">
     <w:abstractNumId w:val="4"/>
   </w:num>
-  <w:num w:numId="14">
-    <w:abstractNumId w:val="15"/>
+  <w:num w:numId="17">
+    <w:abstractNumId w:val="7"/>
   </w:num>
-  <w:num w:numId="15">
-    <w:abstractNumId w:val="13"/>
-  </w:num>
-  <w:num w:numId="16">
+  <w:num w:numId="18">
     <w:abstractNumId w:val="3"/>
   </w:num>
 </w:numbering>

</xml_diff>